<commit_message>
Update A1 - Roguelike and remove files from 3.1 Linked Lists
</commit_message>
<xml_diff>
--- a/Programming 4/Assignment 1 Roguelike/Assignment 1 - Roguelike.docx
+++ b/Programming 4/Assignment 1 Roguelike/Assignment 1 - Roguelike.docx
@@ -1,6 +1,6 @@
 
 <file path=word/document.xml><?xml version="1.0" encoding="utf-8"?>
-<w:document xmlns:wpc="http://schemas.microsoft.com/office/word/2010/wordprocessingCanvas" xmlns:mo="http://schemas.microsoft.com/office/mac/office/2008/main" xmlns:mc="http://schemas.openxmlformats.org/markup-compatibility/2006" xmlns:mv="urn:schemas-microsoft-com:mac:vml" xmlns:o="urn:schemas-microsoft-com:office:office" xmlns:r="http://schemas.openxmlformats.org/officeDocument/2006/relationships" xmlns:m="http://schemas.openxmlformats.org/officeDocument/2006/math" xmlns:v="urn:schemas-microsoft-com:vml" xmlns:wp14="http://schemas.microsoft.com/office/word/2010/wordprocessingDrawing" xmlns:wp="http://schemas.openxmlformats.org/drawingml/2006/wordprocessingDrawing" xmlns:w10="urn:schemas-microsoft-com:office:word" xmlns:w="http://schemas.openxmlformats.org/wordprocessingml/2006/main" xmlns:w14="http://schemas.microsoft.com/office/word/2010/wordml" xmlns:w15="http://schemas.microsoft.com/office/word/2012/wordml" xmlns:wpg="http://schemas.microsoft.com/office/word/2010/wordprocessingGroup" xmlns:wpi="http://schemas.microsoft.com/office/word/2010/wordprocessingInk" xmlns:wne="http://schemas.microsoft.com/office/word/2006/wordml" xmlns:wps="http://schemas.microsoft.com/office/word/2010/wordprocessingShape" mc:Ignorable="w14 w15 wp14">
+<w:document xmlns:wpc="http://schemas.microsoft.com/office/word/2010/wordprocessingCanvas" xmlns:cx="http://schemas.microsoft.com/office/drawing/2014/chartex" xmlns:cx1="http://schemas.microsoft.com/office/drawing/2015/9/8/chartex" xmlns:mc="http://schemas.openxmlformats.org/markup-compatibility/2006" xmlns:o="urn:schemas-microsoft-com:office:office" xmlns:r="http://schemas.openxmlformats.org/officeDocument/2006/relationships" xmlns:m="http://schemas.openxmlformats.org/officeDocument/2006/math" xmlns:v="urn:schemas-microsoft-com:vml" xmlns:wp14="http://schemas.microsoft.com/office/word/2010/wordprocessingDrawing" xmlns:wp="http://schemas.openxmlformats.org/drawingml/2006/wordprocessingDrawing" xmlns:w10="urn:schemas-microsoft-com:office:word" xmlns:w="http://schemas.openxmlformats.org/wordprocessingml/2006/main" xmlns:w14="http://schemas.microsoft.com/office/word/2010/wordml" xmlns:w15="http://schemas.microsoft.com/office/word/2012/wordml" xmlns:w16se="http://schemas.microsoft.com/office/word/2015/wordml/symex" xmlns:wpg="http://schemas.microsoft.com/office/word/2010/wordprocessingGroup" xmlns:wpi="http://schemas.microsoft.com/office/word/2010/wordprocessingInk" xmlns:wne="http://schemas.microsoft.com/office/word/2006/wordml" xmlns:wps="http://schemas.microsoft.com/office/word/2010/wordprocessingShape" mc:Ignorable="w14 w15 w16se wp14">
   <w:body>
     <w:p>
       <w:pPr>
@@ -408,7 +408,13 @@
               <w:pStyle w:val="NoSpacing"/>
             </w:pPr>
             <w:r>
-              <w:t>Represent and display dungeons as tile-maps. The tile map must scroll, and be centred around the main player character. A "dead zone" of 1/2 the dimension of the viewable area is permitted at each edge of the world.</w:t>
+              <w:t xml:space="preserve">Represent and display dungeons as tile-maps. The tile map must scroll, and be centred </w:t>
+            </w:r>
+            <w:r>
+              <w:t>on</w:t>
+            </w:r>
+            <w:r>
+              <w:t xml:space="preserve"> the main player character. A "dead zone" of 1/2 the dimension of the viewable area is permitted at each edge of the world.</w:t>
             </w:r>
           </w:p>
         </w:tc>
@@ -2803,7 +2809,15 @@
               <w:jc w:val="center"/>
             </w:pPr>
             <w:r>
-              <w:t>Correct use of intermediate variables (no function calls as args)</w:t>
+              <w:t xml:space="preserve">Correct use of intermediate variables (no function calls as </w:t>
+            </w:r>
+            <w:proofErr w:type="spellStart"/>
+            <w:r>
+              <w:t>args</w:t>
+            </w:r>
+            <w:proofErr w:type="spellEnd"/>
+            <w:r>
+              <w:t>)</w:t>
             </w:r>
           </w:p>
         </w:tc>
@@ -4369,7 +4383,10 @@
               <w:jc w:val="center"/>
             </w:pPr>
             <w:r>
-              <w:t>Projectile to sprite collision dectection</w:t>
+              <w:t xml:space="preserve">Projectile to sprite collision </w:t>
+            </w:r>
+            <w:r>
+              <w:t>detection</w:t>
             </w:r>
           </w:p>
         </w:tc>
@@ -5177,13 +5194,7 @@
         <w:pStyle w:val="NoSpacing"/>
       </w:pPr>
       <w:r>
-        <w:t xml:space="preserve">Submit the completed document with your source code via </w:t>
-      </w:r>
-      <w:r>
-        <w:t>GitHub Classroom</w:t>
-      </w:r>
-      <w:r>
-        <w:t xml:space="preserve">. To receive full credit, the completed document </w:t>
+        <w:t xml:space="preserve">Submit the completed document with your source code via GitHub Classroom. To receive full credit, the completed document </w:t>
       </w:r>
       <w:r>
         <w:rPr>
@@ -5288,10 +5299,65 @@
               <w:pStyle w:val="NoSpacing"/>
             </w:pPr>
             <w:r>
+              <w:t>What logic will you put into your Form class? What logic will you put into your Game Manager class?</w:t>
+            </w:r>
+          </w:p>
+        </w:tc>
+      </w:tr>
+      <w:tr>
+        <w:tc>
+          <w:tcPr>
+            <w:tcW w:w="440" w:type="dxa"/>
+          </w:tcPr>
+          <w:p>
+            <w:pPr>
+              <w:pStyle w:val="NoSpacing"/>
+              <w:rPr>
+                <w:b/>
+              </w:rPr>
+            </w:pPr>
+            <w:r>
+              <w:rPr>
+                <w:b/>
+              </w:rPr>
+              <w:t>3</w:t>
+            </w:r>
+          </w:p>
+        </w:tc>
+        <w:tc>
+          <w:tcPr>
+            <w:tcW w:w="8082" w:type="dxa"/>
+          </w:tcPr>
+          <w:p>
+            <w:pPr>
+              <w:pStyle w:val="NoSpacing"/>
+            </w:pPr>
+            <w:r>
               <w:t xml:space="preserve">What </w:t>
             </w:r>
             <w:r>
-              <w:t>logic will you put into your Form class? What logic will you put into your Game Manager class?</w:t>
+              <w:t>class</w:t>
+            </w:r>
+            <w:r>
+              <w:t xml:space="preserve"> (</w:t>
+            </w:r>
+            <w:r>
+              <w:t>es</w:t>
+            </w:r>
+            <w:r>
+              <w:t>)</w:t>
+            </w:r>
+            <w:r>
+              <w:t xml:space="preserve"> do you need to </w:t>
+            </w:r>
+            <w:r>
+              <w:t xml:space="preserve">implement </w:t>
+            </w:r>
+            <w:r>
+              <w:t>the dungeon?</w:t>
+            </w:r>
+            <w:r>
+              <w:t xml:space="preserve"> Briefly explain the job of each class, list the data members it must hold, and the methods it must expose. How do the Dungeon and the TileMap communicate?</w:t>
             </w:r>
           </w:p>
         </w:tc>
@@ -5312,7 +5378,7 @@
               <w:rPr>
                 <w:b/>
               </w:rPr>
-              <w:t>3</w:t>
+              <w:t>4</w:t>
             </w:r>
           </w:p>
         </w:tc>
@@ -5328,28 +5394,16 @@
               <w:t xml:space="preserve">What </w:t>
             </w:r>
             <w:r>
-              <w:t>class</w:t>
-            </w:r>
-            <w:r>
-              <w:t>(</w:t>
-            </w:r>
-            <w:r>
-              <w:t>es</w:t>
-            </w:r>
-            <w:r>
-              <w:t>)</w:t>
-            </w:r>
-            <w:r>
-              <w:t xml:space="preserve"> do you need to </w:t>
-            </w:r>
-            <w:r>
-              <w:t xml:space="preserve">implement </w:t>
-            </w:r>
-            <w:r>
-              <w:t>the dungeon?</w:t>
-            </w:r>
-            <w:r>
-              <w:t xml:space="preserve"> Briefly explain the job of each class, list the data members it must hold, and the methods it must expose. How do the Dungeon and the TileMap communicate?</w:t>
+              <w:t xml:space="preserve">data structure(s) do you need to hold </w:t>
+            </w:r>
+            <w:r>
+              <w:t xml:space="preserve">collections of </w:t>
+            </w:r>
+            <w:r>
+              <w:t xml:space="preserve">enemies and </w:t>
+            </w:r>
+            <w:r>
+              <w:t>items?</w:t>
             </w:r>
           </w:p>
         </w:tc>
@@ -5370,7 +5424,7 @@
               <w:rPr>
                 <w:b/>
               </w:rPr>
-              <w:t>4</w:t>
+              <w:t>5</w:t>
             </w:r>
           </w:p>
         </w:tc>
@@ -5383,20 +5437,105 @@
               <w:pStyle w:val="NoSpacing"/>
             </w:pPr>
             <w:r>
+              <w:t xml:space="preserve">Does </w:t>
+            </w:r>
+            <w:r>
+              <w:t xml:space="preserve">the dungeon </w:t>
+            </w:r>
+            <w:r>
+              <w:t>need pointers to its sprites? Why or why not?</w:t>
+            </w:r>
+          </w:p>
+        </w:tc>
+      </w:tr>
+      <w:tr>
+        <w:tc>
+          <w:tcPr>
+            <w:tcW w:w="440" w:type="dxa"/>
+          </w:tcPr>
+          <w:p>
+            <w:pPr>
+              <w:pStyle w:val="NoSpacing"/>
+              <w:rPr>
+                <w:b/>
+              </w:rPr>
+            </w:pPr>
+            <w:r>
+              <w:rPr>
+                <w:b/>
+              </w:rPr>
+              <w:t>6</w:t>
+            </w:r>
+          </w:p>
+        </w:tc>
+        <w:tc>
+          <w:tcPr>
+            <w:tcW w:w="8082" w:type="dxa"/>
+          </w:tcPr>
+          <w:p>
+            <w:pPr>
+              <w:pStyle w:val="NoSpacing"/>
+            </w:pPr>
+            <w:r>
+              <w:t xml:space="preserve">Does </w:t>
+            </w:r>
+            <w:r>
+              <w:t>the sprite</w:t>
+            </w:r>
+            <w:r>
+              <w:t xml:space="preserve"> class need a pointer to its dungeon? Why or why not?</w:t>
+            </w:r>
+          </w:p>
+        </w:tc>
+      </w:tr>
+      <w:tr>
+        <w:tc>
+          <w:tcPr>
+            <w:tcW w:w="440" w:type="dxa"/>
+          </w:tcPr>
+          <w:p>
+            <w:pPr>
+              <w:pStyle w:val="NoSpacing"/>
+              <w:rPr>
+                <w:b/>
+              </w:rPr>
+            </w:pPr>
+            <w:r>
+              <w:rPr>
+                <w:b/>
+              </w:rPr>
+              <w:t>7</w:t>
+            </w:r>
+          </w:p>
+        </w:tc>
+        <w:tc>
+          <w:tcPr>
+            <w:tcW w:w="8082" w:type="dxa"/>
+          </w:tcPr>
+          <w:p>
+            <w:pPr>
+              <w:pStyle w:val="NoSpacing"/>
+            </w:pPr>
+            <w:r>
               <w:t xml:space="preserve">What </w:t>
             </w:r>
             <w:r>
-              <w:t xml:space="preserve">data structure(s) do you need to hold </w:t>
-            </w:r>
-            <w:r>
-              <w:t xml:space="preserve">collections of </w:t>
-            </w:r>
-            <w:r>
-              <w:t xml:space="preserve">enemies and </w:t>
-            </w:r>
-            <w:r>
-              <w:t>items?</w:t>
-            </w:r>
+              <w:t>enum</w:t>
+            </w:r>
+            <w:r>
+              <w:t>eration</w:t>
+            </w:r>
+            <w:r>
+              <w:t xml:space="preserve"> types </w:t>
+            </w:r>
+            <w:r>
+              <w:t xml:space="preserve">(if any) </w:t>
+            </w:r>
+            <w:r>
+              <w:t>do you need?</w:t>
+            </w:r>
+            <w:bookmarkStart w:id="0" w:name="_GoBack"/>
+            <w:bookmarkEnd w:id="0"/>
           </w:p>
         </w:tc>
       </w:tr>
@@ -5416,7 +5555,7 @@
               <w:rPr>
                 <w:b/>
               </w:rPr>
-              <w:t>5</w:t>
+              <w:t>8</w:t>
             </w:r>
           </w:p>
         </w:tc>
@@ -5432,10 +5571,16 @@
               <w:t xml:space="preserve">Does </w:t>
             </w:r>
             <w:r>
-              <w:t xml:space="preserve">the dungeon </w:t>
-            </w:r>
-            <w:r>
-              <w:t>need pointers to its sprites? Why or why not?</w:t>
+              <w:t xml:space="preserve">the player </w:t>
+            </w:r>
+            <w:r>
+              <w:t xml:space="preserve">sprite </w:t>
+            </w:r>
+            <w:r>
+              <w:t>need access t</w:t>
+            </w:r>
+            <w:r>
+              <w:t>o the collection(s) of enemy sprites?</w:t>
             </w:r>
           </w:p>
         </w:tc>
@@ -5456,7 +5601,7 @@
               <w:rPr>
                 <w:b/>
               </w:rPr>
-              <w:t>6</w:t>
+              <w:t>9</w:t>
             </w:r>
           </w:p>
         </w:tc>
@@ -5469,13 +5614,25 @@
               <w:pStyle w:val="NoSpacing"/>
             </w:pPr>
             <w:r>
-              <w:t xml:space="preserve">Does </w:t>
-            </w:r>
-            <w:r>
-              <w:t>the sprite</w:t>
-            </w:r>
-            <w:r>
-              <w:t xml:space="preserve"> class need a pointer to its dungeon? Why or why not?</w:t>
+              <w:t xml:space="preserve">What </w:t>
+            </w:r>
+            <w:r>
+              <w:t xml:space="preserve">class </w:t>
+            </w:r>
+            <w:r>
+              <w:t xml:space="preserve">is responsible for creating </w:t>
+            </w:r>
+            <w:r>
+              <w:t>the</w:t>
+            </w:r>
+            <w:r>
+              <w:t xml:space="preserve"> collections of</w:t>
+            </w:r>
+            <w:r>
+              <w:t xml:space="preserve"> enemies</w:t>
+            </w:r>
+            <w:r>
+              <w:t xml:space="preserve"> and items?</w:t>
             </w:r>
           </w:p>
         </w:tc>
@@ -5496,7 +5653,7 @@
               <w:rPr>
                 <w:b/>
               </w:rPr>
-              <w:t>7</w:t>
+              <w:t>10</w:t>
             </w:r>
           </w:p>
         </w:tc>
@@ -5509,157 +5666,7 @@
               <w:pStyle w:val="NoSpacing"/>
             </w:pPr>
             <w:r>
-              <w:t xml:space="preserve">What </w:t>
-            </w:r>
-            <w:r>
-              <w:t>enum</w:t>
-            </w:r>
-            <w:r>
-              <w:t>eration</w:t>
-            </w:r>
-            <w:r>
-              <w:t xml:space="preserve"> types </w:t>
-            </w:r>
-            <w:r>
-              <w:t xml:space="preserve">(if any) </w:t>
-            </w:r>
-            <w:r>
-              <w:t>do you need?</w:t>
-            </w:r>
-          </w:p>
-        </w:tc>
-      </w:tr>
-      <w:tr>
-        <w:tc>
-          <w:tcPr>
-            <w:tcW w:w="440" w:type="dxa"/>
-          </w:tcPr>
-          <w:p>
-            <w:pPr>
-              <w:pStyle w:val="NoSpacing"/>
-              <w:rPr>
-                <w:b/>
-              </w:rPr>
-            </w:pPr>
-            <w:r>
-              <w:rPr>
-                <w:b/>
-              </w:rPr>
-              <w:t>8</w:t>
-            </w:r>
-          </w:p>
-        </w:tc>
-        <w:tc>
-          <w:tcPr>
-            <w:tcW w:w="8082" w:type="dxa"/>
-          </w:tcPr>
-          <w:p>
-            <w:pPr>
-              <w:pStyle w:val="NoSpacing"/>
-            </w:pPr>
-            <w:r>
-              <w:t xml:space="preserve">Does </w:t>
-            </w:r>
-            <w:r>
-              <w:t xml:space="preserve">the player </w:t>
-            </w:r>
-            <w:r>
-              <w:t xml:space="preserve">sprite </w:t>
-            </w:r>
-            <w:r>
-              <w:t>need access t</w:t>
-            </w:r>
-            <w:r>
-              <w:t>o the collection(s) of enemy sprites?</w:t>
-            </w:r>
-          </w:p>
-        </w:tc>
-      </w:tr>
-      <w:tr>
-        <w:tc>
-          <w:tcPr>
-            <w:tcW w:w="440" w:type="dxa"/>
-          </w:tcPr>
-          <w:p>
-            <w:pPr>
-              <w:pStyle w:val="NoSpacing"/>
-              <w:rPr>
-                <w:b/>
-              </w:rPr>
-            </w:pPr>
-            <w:r>
-              <w:rPr>
-                <w:b/>
-              </w:rPr>
-              <w:t>9</w:t>
-            </w:r>
-          </w:p>
-        </w:tc>
-        <w:tc>
-          <w:tcPr>
-            <w:tcW w:w="8082" w:type="dxa"/>
-          </w:tcPr>
-          <w:p>
-            <w:pPr>
-              <w:pStyle w:val="NoSpacing"/>
-            </w:pPr>
-            <w:r>
-              <w:t xml:space="preserve">What </w:t>
-            </w:r>
-            <w:r>
-              <w:t xml:space="preserve">class </w:t>
-            </w:r>
-            <w:r>
-              <w:t xml:space="preserve">is responsible for creating </w:t>
-            </w:r>
-            <w:r>
-              <w:t>the</w:t>
-            </w:r>
-            <w:r>
-              <w:t xml:space="preserve"> collections of</w:t>
-            </w:r>
-            <w:r>
-              <w:t xml:space="preserve"> enemies</w:t>
-            </w:r>
-            <w:r>
-              <w:t xml:space="preserve"> and items?</w:t>
-            </w:r>
-          </w:p>
-        </w:tc>
-      </w:tr>
-      <w:tr>
-        <w:tc>
-          <w:tcPr>
-            <w:tcW w:w="440" w:type="dxa"/>
-          </w:tcPr>
-          <w:p>
-            <w:pPr>
-              <w:pStyle w:val="NoSpacing"/>
-              <w:rPr>
-                <w:b/>
-              </w:rPr>
-            </w:pPr>
-            <w:r>
-              <w:rPr>
-                <w:b/>
-              </w:rPr>
-              <w:t>10</w:t>
-            </w:r>
-          </w:p>
-        </w:tc>
-        <w:tc>
-          <w:tcPr>
-            <w:tcW w:w="8082" w:type="dxa"/>
-          </w:tcPr>
-          <w:p>
-            <w:pPr>
-              <w:pStyle w:val="NoSpacing"/>
-            </w:pPr>
-            <w:r>
-              <w:t xml:space="preserve">If </w:t>
-            </w:r>
-            <w:r>
-              <w:t>you are using an FSM, w</w:t>
+              <w:t>If you are using an FSM, w</w:t>
             </w:r>
             <w:r>
               <w:t xml:space="preserve">hat class </w:t>
@@ -5798,10 +5805,7 @@
               <w:pStyle w:val="NoSpacing"/>
             </w:pPr>
             <w:r>
-              <w:t xml:space="preserve">Describe </w:t>
-            </w:r>
-            <w:r>
-              <w:t>the trigonometry you are going to include (if not alread</w:t>
+              <w:t>Describe the trigonometry you are going to include (if not alread</w:t>
             </w:r>
             <w:r>
               <w:t>y contained in the AI from #</w:t>
@@ -5812,8 +5816,6 @@
             <w:r>
               <w:t xml:space="preserve"> above</w:t>
             </w:r>
-            <w:bookmarkStart w:id="0" w:name="_GoBack"/>
-            <w:bookmarkEnd w:id="0"/>
             <w:r>
               <w:t>).</w:t>
             </w:r>
@@ -5849,10 +5851,7 @@
               <w:pStyle w:val="NoSpacing"/>
             </w:pPr>
             <w:r>
-              <w:t xml:space="preserve">Describe </w:t>
-            </w:r>
-            <w:r>
-              <w:t>in detail, the logic of your battle algorithm and computations.</w:t>
+              <w:t>Describe in detail, the logic of your battle algorithm and computations.</w:t>
             </w:r>
           </w:p>
         </w:tc>
@@ -5886,16 +5885,7 @@
               <w:pStyle w:val="NoSpacing"/>
             </w:pPr>
             <w:r>
-              <w:t xml:space="preserve">Sketch </w:t>
-            </w:r>
-            <w:r>
-              <w:t xml:space="preserve">the screen layout </w:t>
-            </w:r>
-            <w:r>
-              <w:t xml:space="preserve">with </w:t>
-            </w:r>
-            <w:r>
-              <w:t>controls that you will use to provide feedback during battle.</w:t>
+              <w:t>Sketch the screen layout with controls that you will use to provide feedback during battle.</w:t>
             </w:r>
           </w:p>
         </w:tc>
@@ -5919,7 +5909,7 @@
 </file>
 
 <file path=word/endnotes.xml><?xml version="1.0" encoding="utf-8"?>
-<w:endnotes xmlns:wpc="http://schemas.microsoft.com/office/word/2010/wordprocessingCanvas" xmlns:mo="http://schemas.microsoft.com/office/mac/office/2008/main" xmlns:mc="http://schemas.openxmlformats.org/markup-compatibility/2006" xmlns:mv="urn:schemas-microsoft-com:mac:vml" xmlns:o="urn:schemas-microsoft-com:office:office" xmlns:r="http://schemas.openxmlformats.org/officeDocument/2006/relationships" xmlns:m="http://schemas.openxmlformats.org/officeDocument/2006/math" xmlns:v="urn:schemas-microsoft-com:vml" xmlns:wp14="http://schemas.microsoft.com/office/word/2010/wordprocessingDrawing" xmlns:wp="http://schemas.openxmlformats.org/drawingml/2006/wordprocessingDrawing" xmlns:w10="urn:schemas-microsoft-com:office:word" xmlns:w="http://schemas.openxmlformats.org/wordprocessingml/2006/main" xmlns:w14="http://schemas.microsoft.com/office/word/2010/wordml" xmlns:w15="http://schemas.microsoft.com/office/word/2012/wordml" xmlns:wpg="http://schemas.microsoft.com/office/word/2010/wordprocessingGroup" xmlns:wpi="http://schemas.microsoft.com/office/word/2010/wordprocessingInk" xmlns:wne="http://schemas.microsoft.com/office/word/2006/wordml" xmlns:wps="http://schemas.microsoft.com/office/word/2010/wordprocessingShape" mc:Ignorable="w14 w15 wp14">
+<w:endnotes xmlns:wpc="http://schemas.microsoft.com/office/word/2010/wordprocessingCanvas" xmlns:cx="http://schemas.microsoft.com/office/drawing/2014/chartex" xmlns:cx1="http://schemas.microsoft.com/office/drawing/2015/9/8/chartex" xmlns:mc="http://schemas.openxmlformats.org/markup-compatibility/2006" xmlns:o="urn:schemas-microsoft-com:office:office" xmlns:r="http://schemas.openxmlformats.org/officeDocument/2006/relationships" xmlns:m="http://schemas.openxmlformats.org/officeDocument/2006/math" xmlns:v="urn:schemas-microsoft-com:vml" xmlns:wp14="http://schemas.microsoft.com/office/word/2010/wordprocessingDrawing" xmlns:wp="http://schemas.openxmlformats.org/drawingml/2006/wordprocessingDrawing" xmlns:w10="urn:schemas-microsoft-com:office:word" xmlns:w="http://schemas.openxmlformats.org/wordprocessingml/2006/main" xmlns:w14="http://schemas.microsoft.com/office/word/2010/wordml" xmlns:w15="http://schemas.microsoft.com/office/word/2012/wordml" xmlns:w16se="http://schemas.microsoft.com/office/word/2015/wordml/symex" xmlns:wpg="http://schemas.microsoft.com/office/word/2010/wordprocessingGroup" xmlns:wpi="http://schemas.microsoft.com/office/word/2010/wordprocessingInk" xmlns:wne="http://schemas.microsoft.com/office/word/2006/wordml" xmlns:wps="http://schemas.microsoft.com/office/word/2010/wordprocessingShape" mc:Ignorable="w14 w15 w16se wp14">
   <w:endnote w:type="separator" w:id="-1">
     <w:p>
       <w:pPr>
@@ -5944,7 +5934,7 @@
 </file>
 
 <file path=word/footnotes.xml><?xml version="1.0" encoding="utf-8"?>
-<w:footnotes xmlns:wpc="http://schemas.microsoft.com/office/word/2010/wordprocessingCanvas" xmlns:mo="http://schemas.microsoft.com/office/mac/office/2008/main" xmlns:mc="http://schemas.openxmlformats.org/markup-compatibility/2006" xmlns:mv="urn:schemas-microsoft-com:mac:vml" xmlns:o="urn:schemas-microsoft-com:office:office" xmlns:r="http://schemas.openxmlformats.org/officeDocument/2006/relationships" xmlns:m="http://schemas.openxmlformats.org/officeDocument/2006/math" xmlns:v="urn:schemas-microsoft-com:vml" xmlns:wp14="http://schemas.microsoft.com/office/word/2010/wordprocessingDrawing" xmlns:wp="http://schemas.openxmlformats.org/drawingml/2006/wordprocessingDrawing" xmlns:w10="urn:schemas-microsoft-com:office:word" xmlns:w="http://schemas.openxmlformats.org/wordprocessingml/2006/main" xmlns:w14="http://schemas.microsoft.com/office/word/2010/wordml" xmlns:w15="http://schemas.microsoft.com/office/word/2012/wordml" xmlns:wpg="http://schemas.microsoft.com/office/word/2010/wordprocessingGroup" xmlns:wpi="http://schemas.microsoft.com/office/word/2010/wordprocessingInk" xmlns:wne="http://schemas.microsoft.com/office/word/2006/wordml" xmlns:wps="http://schemas.microsoft.com/office/word/2010/wordprocessingShape" mc:Ignorable="w14 w15 wp14">
+<w:footnotes xmlns:wpc="http://schemas.microsoft.com/office/word/2010/wordprocessingCanvas" xmlns:cx="http://schemas.microsoft.com/office/drawing/2014/chartex" xmlns:cx1="http://schemas.microsoft.com/office/drawing/2015/9/8/chartex" xmlns:mc="http://schemas.openxmlformats.org/markup-compatibility/2006" xmlns:o="urn:schemas-microsoft-com:office:office" xmlns:r="http://schemas.openxmlformats.org/officeDocument/2006/relationships" xmlns:m="http://schemas.openxmlformats.org/officeDocument/2006/math" xmlns:v="urn:schemas-microsoft-com:vml" xmlns:wp14="http://schemas.microsoft.com/office/word/2010/wordprocessingDrawing" xmlns:wp="http://schemas.openxmlformats.org/drawingml/2006/wordprocessingDrawing" xmlns:w10="urn:schemas-microsoft-com:office:word" xmlns:w="http://schemas.openxmlformats.org/wordprocessingml/2006/main" xmlns:w14="http://schemas.microsoft.com/office/word/2010/wordml" xmlns:w15="http://schemas.microsoft.com/office/word/2012/wordml" xmlns:w16se="http://schemas.microsoft.com/office/word/2015/wordml/symex" xmlns:wpg="http://schemas.microsoft.com/office/word/2010/wordprocessingGroup" xmlns:wpi="http://schemas.microsoft.com/office/word/2010/wordprocessingInk" xmlns:wne="http://schemas.microsoft.com/office/word/2006/wordml" xmlns:wps="http://schemas.microsoft.com/office/word/2010/wordprocessingShape" mc:Ignorable="w14 w15 w16se wp14">
   <w:footnote w:type="separator" w:id="-1">
     <w:p>
       <w:pPr>
@@ -5969,7 +5959,7 @@
 </file>
 
 <file path=word/header1.xml><?xml version="1.0" encoding="utf-8"?>
-<w:hdr xmlns:wpc="http://schemas.microsoft.com/office/word/2010/wordprocessingCanvas" xmlns:mo="http://schemas.microsoft.com/office/mac/office/2008/main" xmlns:mc="http://schemas.openxmlformats.org/markup-compatibility/2006" xmlns:mv="urn:schemas-microsoft-com:mac:vml" xmlns:o="urn:schemas-microsoft-com:office:office" xmlns:r="http://schemas.openxmlformats.org/officeDocument/2006/relationships" xmlns:m="http://schemas.openxmlformats.org/officeDocument/2006/math" xmlns:v="urn:schemas-microsoft-com:vml" xmlns:wp14="http://schemas.microsoft.com/office/word/2010/wordprocessingDrawing" xmlns:wp="http://schemas.openxmlformats.org/drawingml/2006/wordprocessingDrawing" xmlns:w10="urn:schemas-microsoft-com:office:word" xmlns:w="http://schemas.openxmlformats.org/wordprocessingml/2006/main" xmlns:w14="http://schemas.microsoft.com/office/word/2010/wordml" xmlns:w15="http://schemas.microsoft.com/office/word/2012/wordml" xmlns:wpg="http://schemas.microsoft.com/office/word/2010/wordprocessingGroup" xmlns:wpi="http://schemas.microsoft.com/office/word/2010/wordprocessingInk" xmlns:wne="http://schemas.microsoft.com/office/word/2006/wordml" xmlns:wps="http://schemas.microsoft.com/office/word/2010/wordprocessingShape" mc:Ignorable="w14 w15 wp14">
+<w:hdr xmlns:wpc="http://schemas.microsoft.com/office/word/2010/wordprocessingCanvas" xmlns:cx="http://schemas.microsoft.com/office/drawing/2014/chartex" xmlns:cx1="http://schemas.microsoft.com/office/drawing/2015/9/8/chartex" xmlns:mc="http://schemas.openxmlformats.org/markup-compatibility/2006" xmlns:o="urn:schemas-microsoft-com:office:office" xmlns:r="http://schemas.openxmlformats.org/officeDocument/2006/relationships" xmlns:m="http://schemas.openxmlformats.org/officeDocument/2006/math" xmlns:v="urn:schemas-microsoft-com:vml" xmlns:wp14="http://schemas.microsoft.com/office/word/2010/wordprocessingDrawing" xmlns:wp="http://schemas.openxmlformats.org/drawingml/2006/wordprocessingDrawing" xmlns:w10="urn:schemas-microsoft-com:office:word" xmlns:w="http://schemas.openxmlformats.org/wordprocessingml/2006/main" xmlns:w14="http://schemas.microsoft.com/office/word/2010/wordml" xmlns:w15="http://schemas.microsoft.com/office/word/2012/wordml" xmlns:w16se="http://schemas.microsoft.com/office/word/2015/wordml/symex" xmlns:wpg="http://schemas.microsoft.com/office/word/2010/wordprocessingGroup" xmlns:wpi="http://schemas.microsoft.com/office/word/2010/wordprocessingInk" xmlns:wne="http://schemas.microsoft.com/office/word/2006/wordml" xmlns:wps="http://schemas.microsoft.com/office/word/2010/wordprocessingShape" mc:Ignorable="w14 w15 w16se wp14">
   <w:p>
     <w:pPr>
       <w:pStyle w:val="Header"/>
@@ -5993,7 +5983,7 @@
 </file>
 
 <file path=word/header2.xml><?xml version="1.0" encoding="utf-8"?>
-<w:hdr xmlns:wpc="http://schemas.microsoft.com/office/word/2010/wordprocessingCanvas" xmlns:mo="http://schemas.microsoft.com/office/mac/office/2008/main" xmlns:mc="http://schemas.openxmlformats.org/markup-compatibility/2006" xmlns:mv="urn:schemas-microsoft-com:mac:vml" xmlns:o="urn:schemas-microsoft-com:office:office" xmlns:r="http://schemas.openxmlformats.org/officeDocument/2006/relationships" xmlns:m="http://schemas.openxmlformats.org/officeDocument/2006/math" xmlns:v="urn:schemas-microsoft-com:vml" xmlns:wp14="http://schemas.microsoft.com/office/word/2010/wordprocessingDrawing" xmlns:wp="http://schemas.openxmlformats.org/drawingml/2006/wordprocessingDrawing" xmlns:w10="urn:schemas-microsoft-com:office:word" xmlns:w="http://schemas.openxmlformats.org/wordprocessingml/2006/main" xmlns:w14="http://schemas.microsoft.com/office/word/2010/wordml" xmlns:w15="http://schemas.microsoft.com/office/word/2012/wordml" xmlns:wpg="http://schemas.microsoft.com/office/word/2010/wordprocessingGroup" xmlns:wpi="http://schemas.microsoft.com/office/word/2010/wordprocessingInk" xmlns:wne="http://schemas.microsoft.com/office/word/2006/wordml" xmlns:wps="http://schemas.microsoft.com/office/word/2010/wordprocessingShape" mc:Ignorable="w14 w15 wp14">
+<w:hdr xmlns:wpc="http://schemas.microsoft.com/office/word/2010/wordprocessingCanvas" xmlns:cx="http://schemas.microsoft.com/office/drawing/2014/chartex" xmlns:cx1="http://schemas.microsoft.com/office/drawing/2015/9/8/chartex" xmlns:mc="http://schemas.openxmlformats.org/markup-compatibility/2006" xmlns:o="urn:schemas-microsoft-com:office:office" xmlns:r="http://schemas.openxmlformats.org/officeDocument/2006/relationships" xmlns:m="http://schemas.openxmlformats.org/officeDocument/2006/math" xmlns:v="urn:schemas-microsoft-com:vml" xmlns:wp14="http://schemas.microsoft.com/office/word/2010/wordprocessingDrawing" xmlns:wp="http://schemas.openxmlformats.org/drawingml/2006/wordprocessingDrawing" xmlns:w10="urn:schemas-microsoft-com:office:word" xmlns:w="http://schemas.openxmlformats.org/wordprocessingml/2006/main" xmlns:w14="http://schemas.microsoft.com/office/word/2010/wordml" xmlns:w15="http://schemas.microsoft.com/office/word/2012/wordml" xmlns:w16se="http://schemas.microsoft.com/office/word/2015/wordml/symex" xmlns:wpg="http://schemas.microsoft.com/office/word/2010/wordprocessingGroup" xmlns:wpi="http://schemas.microsoft.com/office/word/2010/wordprocessingInk" xmlns:wne="http://schemas.microsoft.com/office/word/2006/wordml" xmlns:wps="http://schemas.microsoft.com/office/word/2010/wordprocessingShape" mc:Ignorable="w14 w15 w16se wp14">
   <w:p>
     <w:pPr>
       <w:pStyle w:val="Header"/>
@@ -6005,25 +5995,7 @@
       <w:rPr>
         <w:lang w:val="en-NZ"/>
       </w:rPr>
-      <w:t>IN6</w:t>
-    </w:r>
-    <w:r>
-      <w:rPr>
-        <w:lang w:val="en-NZ"/>
-      </w:rPr>
-      <w:t>28</w:t>
-    </w:r>
-    <w:r>
-      <w:rPr>
-        <w:lang w:val="en-NZ"/>
-      </w:rPr>
-      <w:t xml:space="preserve"> </w:t>
-    </w:r>
-    <w:r>
-      <w:rPr>
-        <w:lang w:val="en-NZ"/>
-      </w:rPr>
-      <w:t>Programming 4</w:t>
+      <w:t>IN628 Programming 4</w:t>
     </w:r>
   </w:p>
   <w:p>
@@ -6037,21 +6009,15 @@
       <w:rPr>
         <w:lang w:val="en-NZ"/>
       </w:rPr>
-      <w:t>Semester 2</w:t>
-    </w:r>
-    <w:r>
-      <w:rPr>
-        <w:lang w:val="en-NZ"/>
-      </w:rPr>
-      <w:t>, 2019</w:t>
+      <w:t>Semester 2, 2019</w:t>
     </w:r>
   </w:p>
 </w:hdr>
 </file>
 
 <file path=word/numbering.xml><?xml version="1.0" encoding="utf-8"?>
-<w:numbering xmlns:wpc="http://schemas.microsoft.com/office/word/2010/wordprocessingCanvas" xmlns:mo="http://schemas.microsoft.com/office/mac/office/2008/main" xmlns:mc="http://schemas.openxmlformats.org/markup-compatibility/2006" xmlns:mv="urn:schemas-microsoft-com:mac:vml" xmlns:o="urn:schemas-microsoft-com:office:office" xmlns:r="http://schemas.openxmlformats.org/officeDocument/2006/relationships" xmlns:m="http://schemas.openxmlformats.org/officeDocument/2006/math" xmlns:v="urn:schemas-microsoft-com:vml" xmlns:wp14="http://schemas.microsoft.com/office/word/2010/wordprocessingDrawing" xmlns:wp="http://schemas.openxmlformats.org/drawingml/2006/wordprocessingDrawing" xmlns:w10="urn:schemas-microsoft-com:office:word" xmlns:w="http://schemas.openxmlformats.org/wordprocessingml/2006/main" xmlns:w14="http://schemas.microsoft.com/office/word/2010/wordml" xmlns:w15="http://schemas.microsoft.com/office/word/2012/wordml" xmlns:wpg="http://schemas.microsoft.com/office/word/2010/wordprocessingGroup" xmlns:wpi="http://schemas.microsoft.com/office/word/2010/wordprocessingInk" xmlns:wne="http://schemas.microsoft.com/office/word/2006/wordml" xmlns:wps="http://schemas.microsoft.com/office/word/2010/wordprocessingShape" mc:Ignorable="w14 w15 wp14">
-  <w:abstractNum w:abstractNumId="0">
+<w:numbering xmlns:wpc="http://schemas.microsoft.com/office/word/2010/wordprocessingCanvas" xmlns:cx="http://schemas.microsoft.com/office/drawing/2014/chartex" xmlns:cx1="http://schemas.microsoft.com/office/drawing/2015/9/8/chartex" xmlns:mc="http://schemas.openxmlformats.org/markup-compatibility/2006" xmlns:o="urn:schemas-microsoft-com:office:office" xmlns:r="http://schemas.openxmlformats.org/officeDocument/2006/relationships" xmlns:m="http://schemas.openxmlformats.org/officeDocument/2006/math" xmlns:v="urn:schemas-microsoft-com:vml" xmlns:wp14="http://schemas.microsoft.com/office/word/2010/wordprocessingDrawing" xmlns:wp="http://schemas.openxmlformats.org/drawingml/2006/wordprocessingDrawing" xmlns:w10="urn:schemas-microsoft-com:office:word" xmlns:w="http://schemas.openxmlformats.org/wordprocessingml/2006/main" xmlns:w14="http://schemas.microsoft.com/office/word/2010/wordml" xmlns:w15="http://schemas.microsoft.com/office/word/2012/wordml" xmlns:w16se="http://schemas.microsoft.com/office/word/2015/wordml/symex" xmlns:wpg="http://schemas.microsoft.com/office/word/2010/wordprocessingGroup" xmlns:wpi="http://schemas.microsoft.com/office/word/2010/wordprocessingInk" xmlns:wne="http://schemas.microsoft.com/office/word/2006/wordml" xmlns:wps="http://schemas.microsoft.com/office/word/2010/wordprocessingShape" mc:Ignorable="w14 w15 w16se wp14">
+  <w:abstractNum w:abstractNumId="0" w15:restartNumberingAfterBreak="0">
     <w:nsid w:val="31983EB6"/>
     <w:multiLevelType w:val="hybridMultilevel"/>
     <w:tmpl w:val="372CF0F8"/>
@@ -6137,7 +6103,7 @@
       </w:pPr>
     </w:lvl>
   </w:abstractNum>
-  <w:abstractNum w:abstractNumId="1">
+  <w:abstractNum w:abstractNumId="1" w15:restartNumberingAfterBreak="0">
     <w:nsid w:val="3AE17DAE"/>
     <w:multiLevelType w:val="hybridMultilevel"/>
     <w:tmpl w:val="8416C72C"/>
@@ -6223,7 +6189,7 @@
       </w:pPr>
     </w:lvl>
   </w:abstractNum>
-  <w:abstractNum w:abstractNumId="2">
+  <w:abstractNum w:abstractNumId="2" w15:restartNumberingAfterBreak="0">
     <w:nsid w:val="4BAA08EA"/>
     <w:multiLevelType w:val="hybridMultilevel"/>
     <w:tmpl w:val="556EF960"/>
@@ -6309,7 +6275,7 @@
       </w:pPr>
     </w:lvl>
   </w:abstractNum>
-  <w:abstractNum w:abstractNumId="3">
+  <w:abstractNum w:abstractNumId="3" w15:restartNumberingAfterBreak="0">
     <w:nsid w:val="5F66167F"/>
     <w:multiLevelType w:val="hybridMultilevel"/>
     <w:tmpl w:val="6D4A28E6"/>
@@ -6395,7 +6361,7 @@
       </w:pPr>
     </w:lvl>
   </w:abstractNum>
-  <w:abstractNum w:abstractNumId="4">
+  <w:abstractNum w:abstractNumId="4" w15:restartNumberingAfterBreak="0">
     <w:nsid w:val="709F643A"/>
     <w:multiLevelType w:val="hybridMultilevel"/>
     <w:tmpl w:val="B8B464D0"/>
@@ -6527,7 +6493,7 @@
 </file>
 
 <file path=word/styles.xml><?xml version="1.0" encoding="utf-8"?>
-<w:styles xmlns:mc="http://schemas.openxmlformats.org/markup-compatibility/2006" xmlns:r="http://schemas.openxmlformats.org/officeDocument/2006/relationships" xmlns:w="http://schemas.openxmlformats.org/wordprocessingml/2006/main" xmlns:w14="http://schemas.microsoft.com/office/word/2010/wordml" xmlns:w15="http://schemas.microsoft.com/office/word/2012/wordml" mc:Ignorable="w14 w15">
+<w:styles xmlns:mc="http://schemas.openxmlformats.org/markup-compatibility/2006" xmlns:r="http://schemas.openxmlformats.org/officeDocument/2006/relationships" xmlns:w="http://schemas.openxmlformats.org/wordprocessingml/2006/main" xmlns:w14="http://schemas.microsoft.com/office/word/2010/wordml" xmlns:w15="http://schemas.microsoft.com/office/word/2012/wordml" xmlns:w16se="http://schemas.microsoft.com/office/word/2015/wordml/symex" mc:Ignorable="w14 w15 w16se">
   <w:docDefaults>
     <w:rPrDefault>
       <w:rPr>
@@ -6543,7 +6509,7 @@
       </w:pPr>
     </w:pPrDefault>
   </w:docDefaults>
-  <w:latentStyles w:defLockedState="0" w:defUIPriority="99" w:defSemiHidden="0" w:defUnhideWhenUsed="0" w:defQFormat="0" w:count="382">
+  <w:latentStyles w:defLockedState="0" w:defUIPriority="99" w:defSemiHidden="0" w:defUnhideWhenUsed="0" w:defQFormat="0" w:count="371">
     <w:lsdException w:name="Normal" w:uiPriority="0" w:qFormat="1"/>
     <w:lsdException w:name="heading 1" w:uiPriority="9" w:qFormat="1"/>
     <w:lsdException w:name="heading 2" w:semiHidden="1" w:uiPriority="9" w:unhideWhenUsed="1" w:qFormat="1"/>
@@ -6700,15 +6666,6 @@
     <w:lsdException w:name="Balloon Text" w:semiHidden="1" w:unhideWhenUsed="1"/>
     <w:lsdException w:name="Table Grid" w:uiPriority="0"/>
     <w:lsdException w:name="Table Theme" w:semiHidden="1" w:unhideWhenUsed="1"/>
-    <w:lsdException w:name="Note Level 1" w:semiHidden="1" w:unhideWhenUsed="1"/>
-    <w:lsdException w:name="Note Level 2" w:semiHidden="1" w:unhideWhenUsed="1"/>
-    <w:lsdException w:name="Note Level 3" w:semiHidden="1" w:unhideWhenUsed="1"/>
-    <w:lsdException w:name="Note Level 4" w:semiHidden="1" w:unhideWhenUsed="1"/>
-    <w:lsdException w:name="Note Level 5" w:semiHidden="1" w:unhideWhenUsed="1"/>
-    <w:lsdException w:name="Note Level 6" w:semiHidden="1" w:unhideWhenUsed="1"/>
-    <w:lsdException w:name="Note Level 7" w:semiHidden="1" w:unhideWhenUsed="1"/>
-    <w:lsdException w:name="Note Level 8" w:semiHidden="1" w:unhideWhenUsed="1"/>
-    <w:lsdException w:name="Note Level 9" w:semiHidden="1" w:unhideWhenUsed="1"/>
     <w:lsdException w:name="Placeholder Text" w:semiHidden="1"/>
     <w:lsdException w:name="No Spacing" w:uiPriority="1" w:qFormat="1"/>
     <w:lsdException w:name="Light Shading" w:uiPriority="60"/>
@@ -6924,8 +6881,6 @@
     <w:lsdException w:name="List Table 5 Dark Accent 6" w:uiPriority="50"/>
     <w:lsdException w:name="List Table 6 Colorful Accent 6" w:uiPriority="51"/>
     <w:lsdException w:name="List Table 7 Colorful Accent 6" w:uiPriority="52"/>
-    <w:lsdException w:name="Mention" w:semiHidden="1" w:unhideWhenUsed="1"/>
-    <w:lsdException w:name="Smart Hyperlink" w:semiHidden="1" w:unhideWhenUsed="1"/>
   </w:latentStyles>
   <w:style w:type="paragraph" w:default="1" w:styleId="Normal">
     <w:name w:val="Normal"/>
@@ -7120,7 +7075,6 @@
       <w:lang w:bidi="ar-SA"/>
     </w:rPr>
     <w:tblPr>
-      <w:tblInd w:w="0" w:type="dxa"/>
       <w:tblBorders>
         <w:top w:val="single" w:sz="4" w:space="0" w:color="auto"/>
         <w:left w:val="single" w:sz="4" w:space="0" w:color="auto"/>
@@ -7129,12 +7083,6 @@
         <w:insideH w:val="single" w:sz="4" w:space="0" w:color="auto"/>
         <w:insideV w:val="single" w:sz="4" w:space="0" w:color="auto"/>
       </w:tblBorders>
-      <w:tblCellMar>
-        <w:top w:w="0" w:type="dxa"/>
-        <w:left w:w="108" w:type="dxa"/>
-        <w:bottom w:w="0" w:type="dxa"/>
-        <w:right w:w="108" w:type="dxa"/>
-      </w:tblCellMar>
     </w:tblPr>
   </w:style>
   <w:style w:type="character" w:styleId="Hyperlink">

</xml_diff>

<commit_message>
Update A2 - Language Exploration (not yet completed)
</commit_message>
<xml_diff>
--- a/Programming 4/Assignment 1 Roguelike/Assignment 1 - Roguelike.docx
+++ b/Programming 4/Assignment 1 Roguelike/Assignment 1 - Roguelike.docx
@@ -159,10 +159,37 @@
         <w:pStyle w:val="NoSpacing"/>
       </w:pPr>
       <w:r>
-        <w:t>For this assignment, you will use Visual C++ with Visual Studio to build</w:t>
+        <w:t xml:space="preserve">For this assignment, you will use </w:t>
       </w:r>
       <w:r>
-        <w:t xml:space="preserve"> a 2D Roguelike game (a dungeon crawler with procedurally generated dungeons).</w:t>
+        <w:rPr>
+          <w:b/>
+        </w:rPr>
+        <w:t>Visual C++</w:t>
+      </w:r>
+      <w:r>
+        <w:t xml:space="preserve"> with </w:t>
+      </w:r>
+      <w:r>
+        <w:rPr>
+          <w:b/>
+        </w:rPr>
+        <w:t>Visual Studio</w:t>
+      </w:r>
+      <w:r>
+        <w:t xml:space="preserve"> to build</w:t>
+      </w:r>
+      <w:r>
+        <w:t xml:space="preserve"> </w:t>
+      </w:r>
+      <w:r>
+        <w:rPr>
+          <w:b/>
+        </w:rPr>
+        <w:t>a 2D Roguelike</w:t>
+      </w:r>
+      <w:r>
+        <w:t xml:space="preserve"> game (a dungeon crawler with procedurally generated dungeons).</w:t>
       </w:r>
     </w:p>
     <w:p>
@@ -1181,6 +1208,11 @@
     </w:p>
     <w:p>
       <w:pPr>
+        <w:pStyle w:val="ListParagraph"/>
+        <w:numPr>
+          <w:ilvl w:val="0"/>
+          <w:numId w:val="6"/>
+        </w:numPr>
         <w:spacing w:after="0"/>
       </w:pPr>
       <w:r>
@@ -1209,18 +1241,12 @@
     </w:p>
     <w:p>
       <w:pPr>
-        <w:pStyle w:val="NoSpacing"/>
-        <w:rPr>
-          <w:b/>
-        </w:rPr>
-      </w:pPr>
-    </w:p>
-    <w:p>
-      <w:pPr>
+        <w:pStyle w:val="ListParagraph"/>
+        <w:numPr>
+          <w:ilvl w:val="0"/>
+          <w:numId w:val="6"/>
+        </w:numPr>
         <w:spacing w:after="0"/>
-        <w:rPr>
-          <w:b/>
-        </w:rPr>
         <w:sectPr>
           <w:headerReference w:type="default" r:id="rId8"/>
           <w:pgSz w:w="11906" w:h="16838"/>
@@ -1230,10 +1256,12 @@
         </w:sectPr>
       </w:pPr>
       <w:r>
-        <w:rPr>
-          <w:b/>
-        </w:rPr>
-        <w:t>A minimum of two commits per week is required. Insufficient commit frequency is grounds for rejection of the submission and award of zero marks for the assignment.</w:t>
+        <w:t>A minimum of two commits per week is required. Insufficient commit frequency is grounds for rejection of the submission and award of zer</w:t>
+      </w:r>
+      <w:bookmarkStart w:id="0" w:name="_GoBack"/>
+      <w:bookmarkEnd w:id="0"/>
+      <w:r>
+        <w:t>o marks for the assignment.</w:t>
       </w:r>
     </w:p>
     <w:p>
@@ -3451,7 +3479,13 @@
               <w:jc w:val="center"/>
             </w:pPr>
             <w:r>
-              <w:t>Opens and runs without modification</w:t>
+              <w:t>Written in</w:t>
+            </w:r>
+            <w:r>
+              <w:t xml:space="preserve"> </w:t>
+            </w:r>
+            <w:r>
+              <w:t>Visual C++ using the .NET Graphics class</w:t>
             </w:r>
           </w:p>
         </w:tc>
@@ -3478,7 +3512,7 @@
               <w:jc w:val="center"/>
             </w:pPr>
             <w:r>
-              <w:t>2</w:t>
+              <w:t>1</w:t>
             </w:r>
           </w:p>
         </w:tc>
@@ -3509,7 +3543,7 @@
               <w:jc w:val="center"/>
             </w:pPr>
             <w:r>
-              <w:t>Displays at correct screen size</w:t>
+              <w:t>Opens and runs without modification</w:t>
             </w:r>
           </w:p>
         </w:tc>
@@ -3567,7 +3601,7 @@
               <w:jc w:val="center"/>
             </w:pPr>
             <w:r>
-              <w:t>Dungeon implemented as Tile map</w:t>
+              <w:t>Displays at correct screen size</w:t>
             </w:r>
           </w:p>
         </w:tc>
@@ -3625,7 +3659,7 @@
               <w:jc w:val="center"/>
             </w:pPr>
             <w:r>
-              <w:t>Dungeon procedurally generated</w:t>
+              <w:t>Dungeon implemented as Tile map</w:t>
             </w:r>
           </w:p>
         </w:tc>
@@ -3652,7 +3686,7 @@
               <w:jc w:val="center"/>
             </w:pPr>
             <w:r>
-              <w:t>4</w:t>
+              <w:t>2</w:t>
             </w:r>
           </w:p>
         </w:tc>
@@ -3683,7 +3717,7 @@
               <w:jc w:val="center"/>
             </w:pPr>
             <w:r>
-              <w:t>New dungeon for each level</w:t>
+              <w:t>Dungeon procedurally generated</w:t>
             </w:r>
           </w:p>
         </w:tc>
@@ -3741,7 +3775,7 @@
               <w:jc w:val="center"/>
             </w:pPr>
             <w:r>
-              <w:t>Multiple non-overlapping rooms</w:t>
+              <w:t>New dungeon for each level</w:t>
             </w:r>
           </w:p>
         </w:tc>
@@ -3799,7 +3833,7 @@
               <w:jc w:val="center"/>
             </w:pPr>
             <w:r>
-              <w:t>Corridors correct</w:t>
+              <w:t>Multiple non-overlapping rooms</w:t>
             </w:r>
           </w:p>
         </w:tc>
@@ -3857,7 +3891,7 @@
               <w:jc w:val="center"/>
             </w:pPr>
             <w:r>
-              <w:t>Walls correct</w:t>
+              <w:t>Corridors correct</w:t>
             </w:r>
           </w:p>
         </w:tc>
@@ -3871,9 +3905,6 @@
               <w:spacing w:after="0"/>
               <w:jc w:val="center"/>
             </w:pPr>
-            <w:r>
-              <w:t>.</w:t>
-            </w:r>
           </w:p>
         </w:tc>
         <w:tc>
@@ -3918,7 +3949,7 @@
               <w:jc w:val="center"/>
             </w:pPr>
             <w:r>
-              <w:t>Randomly placed portal</w:t>
+              <w:t>Walls correct</w:t>
             </w:r>
           </w:p>
         </w:tc>
@@ -3932,6 +3963,9 @@
               <w:spacing w:after="0"/>
               <w:jc w:val="center"/>
             </w:pPr>
+            <w:r>
+              <w:t>.</w:t>
+            </w:r>
           </w:p>
         </w:tc>
         <w:tc>
@@ -3976,7 +4010,7 @@
               <w:jc w:val="center"/>
             </w:pPr>
             <w:r>
-              <w:t>Fog</w:t>
+              <w:t>Randomly placed portal</w:t>
             </w:r>
           </w:p>
         </w:tc>
@@ -4034,7 +4068,7 @@
               <w:jc w:val="center"/>
             </w:pPr>
             <w:r>
-              <w:t>Player character under keyboard control</w:t>
+              <w:t>Fog</w:t>
             </w:r>
           </w:p>
         </w:tc>
@@ -4061,7 +4095,7 @@
               <w:jc w:val="center"/>
             </w:pPr>
             <w:r>
-              <w:t>2</w:t>
+              <w:t>4</w:t>
             </w:r>
           </w:p>
         </w:tc>
@@ -4092,7 +4126,7 @@
               <w:jc w:val="center"/>
             </w:pPr>
             <w:r>
-              <w:t>Two distinct enemy varieties</w:t>
+              <w:t>Player character under keyboard control</w:t>
             </w:r>
           </w:p>
         </w:tc>
@@ -4119,7 +4153,7 @@
               <w:jc w:val="center"/>
             </w:pPr>
             <w:r>
-              <w:t>4</w:t>
+              <w:t>2</w:t>
             </w:r>
           </w:p>
         </w:tc>
@@ -4150,7 +4184,7 @@
               <w:jc w:val="center"/>
             </w:pPr>
             <w:r>
-              <w:t>Enemies animated</w:t>
+              <w:t>Two distinct enemy varieties</w:t>
             </w:r>
           </w:p>
         </w:tc>
@@ -4177,7 +4211,7 @@
               <w:jc w:val="center"/>
             </w:pPr>
             <w:r>
-              <w:t>2</w:t>
+              <w:t>4</w:t>
             </w:r>
           </w:p>
         </w:tc>
@@ -4209,7 +4243,7 @@
             </w:pPr>
             <w:r>
               <w:lastRenderedPageBreak/>
-              <w:t>Item effect on contact</w:t>
+              <w:t>Enemies animated</w:t>
             </w:r>
           </w:p>
         </w:tc>
@@ -4236,7 +4270,7 @@
               <w:jc w:val="center"/>
             </w:pPr>
             <w:r>
-              <w:t>4</w:t>
+              <w:t>2</w:t>
             </w:r>
           </w:p>
         </w:tc>
@@ -4267,7 +4301,7 @@
               <w:jc w:val="center"/>
             </w:pPr>
             <w:r>
-              <w:t>Sprite to sprite collision detection</w:t>
+              <w:t>Item effect on contact</w:t>
             </w:r>
           </w:p>
         </w:tc>
@@ -4294,7 +4328,7 @@
               <w:jc w:val="center"/>
             </w:pPr>
             <w:r>
-              <w:t>2</w:t>
+              <w:t>4</w:t>
             </w:r>
           </w:p>
         </w:tc>
@@ -4325,7 +4359,7 @@
               <w:jc w:val="center"/>
             </w:pPr>
             <w:r>
-              <w:t>Sprite to terrain collision detection</w:t>
+              <w:t>Sprite to sprite collision detection</w:t>
             </w:r>
           </w:p>
         </w:tc>
@@ -4383,10 +4417,7 @@
               <w:jc w:val="center"/>
             </w:pPr>
             <w:r>
-              <w:t xml:space="preserve">Projectile to sprite collision </w:t>
-            </w:r>
-            <w:r>
-              <w:t>detection</w:t>
+              <w:t>Sprite to terrain collision detection</w:t>
             </w:r>
           </w:p>
         </w:tc>
@@ -4444,7 +4475,10 @@
               <w:jc w:val="center"/>
             </w:pPr>
             <w:r>
-              <w:t>Projectile to terrain collision detection</w:t>
+              <w:t xml:space="preserve">Projectile to sprite collision </w:t>
+            </w:r>
+            <w:r>
+              <w:t>detection</w:t>
             </w:r>
           </w:p>
         </w:tc>
@@ -4502,7 +4536,7 @@
               <w:jc w:val="center"/>
             </w:pPr>
             <w:r>
-              <w:t>Working battle system</w:t>
+              <w:t>Projectile to terrain collision detection</w:t>
             </w:r>
           </w:p>
         </w:tc>
@@ -4529,7 +4563,7 @@
               <w:jc w:val="center"/>
             </w:pPr>
             <w:r>
-              <w:t>4</w:t>
+              <w:t>2</w:t>
             </w:r>
           </w:p>
         </w:tc>
@@ -4560,7 +4594,7 @@
               <w:jc w:val="center"/>
             </w:pPr>
             <w:r>
-              <w:t>Battle system feedback</w:t>
+              <w:t>Working battle system</w:t>
             </w:r>
           </w:p>
         </w:tc>
@@ -4587,7 +4621,7 @@
               <w:jc w:val="center"/>
             </w:pPr>
             <w:r>
-              <w:t>2</w:t>
+              <w:t>4</w:t>
             </w:r>
           </w:p>
         </w:tc>
@@ -4618,7 +4652,7 @@
               <w:jc w:val="center"/>
             </w:pPr>
             <w:r>
-              <w:t>Score computed</w:t>
+              <w:t>Battle system feedback</w:t>
             </w:r>
           </w:p>
         </w:tc>
@@ -4676,7 +4710,7 @@
               <w:jc w:val="center"/>
             </w:pPr>
             <w:r>
-              <w:t>Score display clear</w:t>
+              <w:t>Score computed</w:t>
             </w:r>
           </w:p>
         </w:tc>
@@ -4734,7 +4768,7 @@
               <w:jc w:val="center"/>
             </w:pPr>
             <w:r>
-              <w:t>Win/loss computed</w:t>
+              <w:t>Score display clear</w:t>
             </w:r>
           </w:p>
         </w:tc>
@@ -4792,7 +4826,7 @@
               <w:jc w:val="center"/>
             </w:pPr>
             <w:r>
-              <w:t>Win/loss display clear</w:t>
+              <w:t>Win/loss computed</w:t>
             </w:r>
           </w:p>
         </w:tc>
@@ -4843,6 +4877,64 @@
           <w:tcPr>
             <w:tcW w:w="6345" w:type="dxa"/>
             <w:shd w:val="clear" w:color="auto" w:fill="auto"/>
+          </w:tcPr>
+          <w:p>
+            <w:pPr>
+              <w:spacing w:after="0"/>
+              <w:jc w:val="center"/>
+            </w:pPr>
+            <w:r>
+              <w:t>Win/loss display clear</w:t>
+            </w:r>
+          </w:p>
+        </w:tc>
+        <w:tc>
+          <w:tcPr>
+            <w:tcW w:w="1134" w:type="dxa"/>
+            <w:shd w:val="clear" w:color="auto" w:fill="auto"/>
+          </w:tcPr>
+          <w:p>
+            <w:pPr>
+              <w:spacing w:after="0"/>
+              <w:jc w:val="center"/>
+            </w:pPr>
+          </w:p>
+        </w:tc>
+        <w:tc>
+          <w:tcPr>
+            <w:tcW w:w="851" w:type="dxa"/>
+            <w:shd w:val="clear" w:color="auto" w:fill="auto"/>
+          </w:tcPr>
+          <w:p>
+            <w:pPr>
+              <w:spacing w:after="0"/>
+              <w:jc w:val="center"/>
+            </w:pPr>
+            <w:r>
+              <w:t>2</w:t>
+            </w:r>
+          </w:p>
+        </w:tc>
+        <w:tc>
+          <w:tcPr>
+            <w:tcW w:w="6379" w:type="dxa"/>
+          </w:tcPr>
+          <w:p>
+            <w:pPr>
+              <w:spacing w:after="0"/>
+              <w:jc w:val="center"/>
+            </w:pPr>
+          </w:p>
+        </w:tc>
+      </w:tr>
+      <w:tr>
+        <w:trPr>
+          <w:trHeight w:val="20"/>
+        </w:trPr>
+        <w:tc>
+          <w:tcPr>
+            <w:tcW w:w="6345" w:type="dxa"/>
+            <w:shd w:val="clear" w:color="auto" w:fill="auto"/>
             <w:vAlign w:val="bottom"/>
           </w:tcPr>
           <w:p>
@@ -4880,7 +4972,7 @@
               <w:jc w:val="center"/>
             </w:pPr>
             <w:r>
-              <w:t>4</w:t>
+              <w:t>3</w:t>
             </w:r>
           </w:p>
         </w:tc>
@@ -5194,7 +5286,16 @@
         <w:pStyle w:val="NoSpacing"/>
       </w:pPr>
       <w:r>
-        <w:t xml:space="preserve">Submit the completed document with your source code via GitHub Classroom. To receive full credit, the completed document </w:t>
+        <w:t xml:space="preserve">Submit the completed document with your source code via </w:t>
+      </w:r>
+      <w:r>
+        <w:rPr>
+          <w:b/>
+        </w:rPr>
+        <w:t>GitHub Classroom</w:t>
+      </w:r>
+      <w:r>
+        <w:t xml:space="preserve">. To receive full credit, the completed document </w:t>
       </w:r>
       <w:r>
         <w:rPr>
@@ -5534,8 +5635,6 @@
             <w:r>
               <w:t>do you need?</w:t>
             </w:r>
-            <w:bookmarkStart w:id="0" w:name="_GoBack"/>
-            <w:bookmarkEnd w:id="0"/>
           </w:p>
         </w:tc>
       </w:tr>
@@ -6362,6 +6461,119 @@
     </w:lvl>
   </w:abstractNum>
   <w:abstractNum w:abstractNumId="4" w15:restartNumberingAfterBreak="0">
+    <w:nsid w:val="6628678D"/>
+    <w:multiLevelType w:val="hybridMultilevel"/>
+    <w:tmpl w:val="FE523BA8"/>
+    <w:lvl w:ilvl="0" w:tplc="14090001">
+      <w:start w:val="1"/>
+      <w:numFmt w:val="bullet"/>
+      <w:lvlText w:val=""/>
+      <w:lvlJc w:val="left"/>
+      <w:pPr>
+        <w:ind w:left="720" w:hanging="360"/>
+      </w:pPr>
+      <w:rPr>
+        <w:rFonts w:ascii="Symbol" w:hAnsi="Symbol" w:hint="default"/>
+      </w:rPr>
+    </w:lvl>
+    <w:lvl w:ilvl="1" w:tplc="14090003" w:tentative="1">
+      <w:start w:val="1"/>
+      <w:numFmt w:val="bullet"/>
+      <w:lvlText w:val="o"/>
+      <w:lvlJc w:val="left"/>
+      <w:pPr>
+        <w:ind w:left="1440" w:hanging="360"/>
+      </w:pPr>
+      <w:rPr>
+        <w:rFonts w:ascii="Courier New" w:hAnsi="Courier New" w:cs="Courier New" w:hint="default"/>
+      </w:rPr>
+    </w:lvl>
+    <w:lvl w:ilvl="2" w:tplc="14090005" w:tentative="1">
+      <w:start w:val="1"/>
+      <w:numFmt w:val="bullet"/>
+      <w:lvlText w:val=""/>
+      <w:lvlJc w:val="left"/>
+      <w:pPr>
+        <w:ind w:left="2160" w:hanging="360"/>
+      </w:pPr>
+      <w:rPr>
+        <w:rFonts w:ascii="Wingdings" w:hAnsi="Wingdings" w:hint="default"/>
+      </w:rPr>
+    </w:lvl>
+    <w:lvl w:ilvl="3" w:tplc="14090001" w:tentative="1">
+      <w:start w:val="1"/>
+      <w:numFmt w:val="bullet"/>
+      <w:lvlText w:val=""/>
+      <w:lvlJc w:val="left"/>
+      <w:pPr>
+        <w:ind w:left="2880" w:hanging="360"/>
+      </w:pPr>
+      <w:rPr>
+        <w:rFonts w:ascii="Symbol" w:hAnsi="Symbol" w:hint="default"/>
+      </w:rPr>
+    </w:lvl>
+    <w:lvl w:ilvl="4" w:tplc="14090003" w:tentative="1">
+      <w:start w:val="1"/>
+      <w:numFmt w:val="bullet"/>
+      <w:lvlText w:val="o"/>
+      <w:lvlJc w:val="left"/>
+      <w:pPr>
+        <w:ind w:left="3600" w:hanging="360"/>
+      </w:pPr>
+      <w:rPr>
+        <w:rFonts w:ascii="Courier New" w:hAnsi="Courier New" w:cs="Courier New" w:hint="default"/>
+      </w:rPr>
+    </w:lvl>
+    <w:lvl w:ilvl="5" w:tplc="14090005" w:tentative="1">
+      <w:start w:val="1"/>
+      <w:numFmt w:val="bullet"/>
+      <w:lvlText w:val=""/>
+      <w:lvlJc w:val="left"/>
+      <w:pPr>
+        <w:ind w:left="4320" w:hanging="360"/>
+      </w:pPr>
+      <w:rPr>
+        <w:rFonts w:ascii="Wingdings" w:hAnsi="Wingdings" w:hint="default"/>
+      </w:rPr>
+    </w:lvl>
+    <w:lvl w:ilvl="6" w:tplc="14090001" w:tentative="1">
+      <w:start w:val="1"/>
+      <w:numFmt w:val="bullet"/>
+      <w:lvlText w:val=""/>
+      <w:lvlJc w:val="left"/>
+      <w:pPr>
+        <w:ind w:left="5040" w:hanging="360"/>
+      </w:pPr>
+      <w:rPr>
+        <w:rFonts w:ascii="Symbol" w:hAnsi="Symbol" w:hint="default"/>
+      </w:rPr>
+    </w:lvl>
+    <w:lvl w:ilvl="7" w:tplc="14090003" w:tentative="1">
+      <w:start w:val="1"/>
+      <w:numFmt w:val="bullet"/>
+      <w:lvlText w:val="o"/>
+      <w:lvlJc w:val="left"/>
+      <w:pPr>
+        <w:ind w:left="5760" w:hanging="360"/>
+      </w:pPr>
+      <w:rPr>
+        <w:rFonts w:ascii="Courier New" w:hAnsi="Courier New" w:cs="Courier New" w:hint="default"/>
+      </w:rPr>
+    </w:lvl>
+    <w:lvl w:ilvl="8" w:tplc="14090005" w:tentative="1">
+      <w:start w:val="1"/>
+      <w:numFmt w:val="bullet"/>
+      <w:lvlText w:val=""/>
+      <w:lvlJc w:val="left"/>
+      <w:pPr>
+        <w:ind w:left="6480" w:hanging="360"/>
+      </w:pPr>
+      <w:rPr>
+        <w:rFonts w:ascii="Wingdings" w:hAnsi="Wingdings" w:hint="default"/>
+      </w:rPr>
+    </w:lvl>
+  </w:abstractNum>
+  <w:abstractNum w:abstractNumId="5" w15:restartNumberingAfterBreak="0">
     <w:nsid w:val="709F643A"/>
     <w:multiLevelType w:val="hybridMultilevel"/>
     <w:tmpl w:val="B8B464D0"/>
@@ -6475,7 +6687,7 @@
     </w:lvl>
   </w:abstractNum>
   <w:num w:numId="1">
-    <w:abstractNumId w:val="4"/>
+    <w:abstractNumId w:val="5"/>
   </w:num>
   <w:num w:numId="2">
     <w:abstractNumId w:val="2"/>
@@ -6488,6 +6700,9 @@
   </w:num>
   <w:num w:numId="5">
     <w:abstractNumId w:val="3"/>
+  </w:num>
+  <w:num w:numId="6">
+    <w:abstractNumId w:val="4"/>
   </w:num>
 </w:numbering>
 </file>

</xml_diff>

<commit_message>
Update A2 - Language Exploration document
</commit_message>
<xml_diff>
--- a/Programming 4/Assignment 1 Roguelike/Assignment 1 - Roguelike.docx
+++ b/Programming 4/Assignment 1 Roguelike/Assignment 1 - Roguelike.docx
@@ -1,6 +1,6 @@
 
 <file path=word/document.xml><?xml version="1.0" encoding="utf-8"?>
-<w:document xmlns:wpc="http://schemas.microsoft.com/office/word/2010/wordprocessingCanvas" xmlns:cx="http://schemas.microsoft.com/office/drawing/2014/chartex" xmlns:cx1="http://schemas.microsoft.com/office/drawing/2015/9/8/chartex" xmlns:mc="http://schemas.openxmlformats.org/markup-compatibility/2006" xmlns:o="urn:schemas-microsoft-com:office:office" xmlns:r="http://schemas.openxmlformats.org/officeDocument/2006/relationships" xmlns:m="http://schemas.openxmlformats.org/officeDocument/2006/math" xmlns:v="urn:schemas-microsoft-com:vml" xmlns:wp14="http://schemas.microsoft.com/office/word/2010/wordprocessingDrawing" xmlns:wp="http://schemas.openxmlformats.org/drawingml/2006/wordprocessingDrawing" xmlns:w10="urn:schemas-microsoft-com:office:word" xmlns:w="http://schemas.openxmlformats.org/wordprocessingml/2006/main" xmlns:w14="http://schemas.microsoft.com/office/word/2010/wordml" xmlns:w15="http://schemas.microsoft.com/office/word/2012/wordml" xmlns:w16se="http://schemas.microsoft.com/office/word/2015/wordml/symex" xmlns:wpg="http://schemas.microsoft.com/office/word/2010/wordprocessingGroup" xmlns:wpi="http://schemas.microsoft.com/office/word/2010/wordprocessingInk" xmlns:wne="http://schemas.microsoft.com/office/word/2006/wordml" xmlns:wps="http://schemas.microsoft.com/office/word/2010/wordprocessingShape" mc:Ignorable="w14 w15 w16se wp14">
+<w:document xmlns:wpc="http://schemas.microsoft.com/office/word/2010/wordprocessingCanvas" xmlns:mo="http://schemas.microsoft.com/office/mac/office/2008/main" xmlns:mc="http://schemas.openxmlformats.org/markup-compatibility/2006" xmlns:mv="urn:schemas-microsoft-com:mac:vml" xmlns:o="urn:schemas-microsoft-com:office:office" xmlns:r="http://schemas.openxmlformats.org/officeDocument/2006/relationships" xmlns:m="http://schemas.openxmlformats.org/officeDocument/2006/math" xmlns:v="urn:schemas-microsoft-com:vml" xmlns:wp14="http://schemas.microsoft.com/office/word/2010/wordprocessingDrawing" xmlns:wp="http://schemas.openxmlformats.org/drawingml/2006/wordprocessingDrawing" xmlns:w10="urn:schemas-microsoft-com:office:word" xmlns:w="http://schemas.openxmlformats.org/wordprocessingml/2006/main" xmlns:w14="http://schemas.microsoft.com/office/word/2010/wordml" xmlns:w15="http://schemas.microsoft.com/office/word/2012/wordml" xmlns:wpg="http://schemas.microsoft.com/office/word/2010/wordprocessingGroup" xmlns:wpi="http://schemas.microsoft.com/office/word/2010/wordprocessingInk" xmlns:wne="http://schemas.microsoft.com/office/word/2006/wordml" xmlns:wps="http://schemas.microsoft.com/office/word/2010/wordprocessingShape" mc:Ignorable="w14 w15 wp14">
   <w:body>
     <w:p>
       <w:pPr>
@@ -143,7 +143,7 @@
       </w:r>
       <w:r>
         <w:tab/>
-        <w:t>1-5</w:t>
+        <w:t>1-3</w:t>
       </w:r>
     </w:p>
     <w:p>
@@ -1181,7 +1181,13 @@
         <w:spacing w:after="0"/>
       </w:pPr>
       <w:r>
-        <w:t>All git commit messages must identify which member (or members) of the pair participated in the associated work session. Proportional contribution will be determined by inspection of the commit logs. If the commit logs show evidence of significantly uneven contribution proportion, the lecturer may choose to adjust the mark of the lesser contributor downward by an amount derived from the individual contributions.</w:t>
+        <w:t xml:space="preserve">All git commit messages must identify which member (or members) of the </w:t>
+      </w:r>
+      <w:r>
+        <w:t>two or three</w:t>
+      </w:r>
+      <w:r>
+        <w:t xml:space="preserve"> participated in the associated work session. Proportional contribution will be determined by inspection of the commit logs. If the commit logs show evidence of significantly uneven contribution proportion, the lecturer may choose to adjust the mark of the lesser contributor downward by an amount derived from the individual contributions.</w:t>
       </w:r>
     </w:p>
     <w:p>
@@ -1256,12 +1262,7 @@
         </w:sectPr>
       </w:pPr>
       <w:r>
-        <w:t>A minimum of two commits per week is required. Insufficient commit frequency is grounds for rejection of the submission and award of zer</w:t>
-      </w:r>
-      <w:bookmarkStart w:id="0" w:name="_GoBack"/>
-      <w:bookmarkEnd w:id="0"/>
-      <w:r>
-        <w:t>o marks for the assignment.</w:t>
+        <w:t>A minimum of two commits per week is required. Insufficient commit frequency is grounds for rejection of the submission and award of zero marks for the assignment.</w:t>
       </w:r>
     </w:p>
     <w:p>
@@ -1380,6 +1381,8 @@
       <w:pPr>
         <w:spacing w:after="0"/>
       </w:pPr>
+      <w:bookmarkStart w:id="0" w:name="_GoBack"/>
+      <w:bookmarkEnd w:id="0"/>
     </w:p>
     <w:tbl>
       <w:tblPr>
@@ -1407,6 +1410,7 @@
         <w:tc>
           <w:tcPr>
             <w:tcW w:w="0" w:type="auto"/>
+            <w:shd w:val="clear" w:color="auto" w:fill="F2F2F2" w:themeFill="background1" w:themeFillShade="F2"/>
             <w:vAlign w:val="center"/>
           </w:tcPr>
           <w:p>
@@ -1429,6 +1433,7 @@
         <w:tc>
           <w:tcPr>
             <w:tcW w:w="0" w:type="auto"/>
+            <w:shd w:val="clear" w:color="auto" w:fill="F2F2F2" w:themeFill="background1" w:themeFillShade="F2"/>
             <w:vAlign w:val="center"/>
           </w:tcPr>
           <w:p>
@@ -1451,6 +1456,7 @@
         <w:tc>
           <w:tcPr>
             <w:tcW w:w="0" w:type="auto"/>
+            <w:shd w:val="clear" w:color="auto" w:fill="F2F2F2" w:themeFill="background1" w:themeFillShade="F2"/>
             <w:vAlign w:val="center"/>
           </w:tcPr>
           <w:p>
@@ -1473,6 +1479,7 @@
         <w:tc>
           <w:tcPr>
             <w:tcW w:w="0" w:type="auto"/>
+            <w:shd w:val="clear" w:color="auto" w:fill="F2F2F2" w:themeFill="background1" w:themeFillShade="F2"/>
             <w:vAlign w:val="center"/>
           </w:tcPr>
           <w:p>
@@ -2038,6 +2045,7 @@
         <w:tc>
           <w:tcPr>
             <w:tcW w:w="0" w:type="auto"/>
+            <w:shd w:val="clear" w:color="auto" w:fill="F2F2F2" w:themeFill="background1" w:themeFillShade="F2"/>
             <w:vAlign w:val="bottom"/>
           </w:tcPr>
           <w:p>
@@ -2045,69 +2053,91 @@
               <w:spacing w:after="0"/>
               <w:contextualSpacing/>
               <w:jc w:val="center"/>
-            </w:pPr>
-          </w:p>
-        </w:tc>
-        <w:tc>
-          <w:tcPr>
-            <w:tcW w:w="0" w:type="auto"/>
-            <w:vAlign w:val="bottom"/>
-          </w:tcPr>
-          <w:p>
-            <w:pPr>
-              <w:spacing w:after="0"/>
-              <w:contextualSpacing/>
-              <w:jc w:val="center"/>
-            </w:pPr>
-          </w:p>
-        </w:tc>
-        <w:tc>
-          <w:tcPr>
-            <w:tcW w:w="0" w:type="auto"/>
-            <w:vAlign w:val="bottom"/>
-          </w:tcPr>
-          <w:p>
-            <w:pPr>
-              <w:spacing w:after="0"/>
-              <w:jc w:val="center"/>
+              <w:rPr>
+                <w:b/>
+              </w:rPr>
+            </w:pPr>
+            <w:r>
               <w:rPr>
                 <w:rFonts w:ascii="Calibri" w:hAnsi="Calibri" w:cs="Calibri"/>
+                <w:b/>
                 <w:bCs/>
                 <w:color w:val="000000"/>
               </w:rPr>
-            </w:pPr>
-            <w:r>
+              <w:t>Total</w:t>
+            </w:r>
+          </w:p>
+        </w:tc>
+        <w:tc>
+          <w:tcPr>
+            <w:tcW w:w="0" w:type="auto"/>
+            <w:shd w:val="clear" w:color="auto" w:fill="F2F2F2" w:themeFill="background1" w:themeFillShade="F2"/>
+            <w:vAlign w:val="bottom"/>
+          </w:tcPr>
+          <w:p>
+            <w:pPr>
+              <w:spacing w:after="0"/>
+              <w:contextualSpacing/>
+              <w:jc w:val="center"/>
+              <w:rPr>
+                <w:b/>
+              </w:rPr>
+            </w:pPr>
+          </w:p>
+        </w:tc>
+        <w:tc>
+          <w:tcPr>
+            <w:tcW w:w="0" w:type="auto"/>
+            <w:shd w:val="clear" w:color="auto" w:fill="F2F2F2" w:themeFill="background1" w:themeFillShade="F2"/>
+            <w:vAlign w:val="bottom"/>
+          </w:tcPr>
+          <w:p>
+            <w:pPr>
+              <w:spacing w:after="0"/>
+              <w:jc w:val="center"/>
               <w:rPr>
                 <w:rFonts w:ascii="Calibri" w:hAnsi="Calibri" w:cs="Calibri"/>
+                <w:b/>
                 <w:bCs/>
                 <w:color w:val="000000"/>
               </w:rPr>
-              <w:t>Total</w:t>
-            </w:r>
-          </w:p>
-        </w:tc>
-        <w:tc>
-          <w:tcPr>
-            <w:tcW w:w="0" w:type="auto"/>
-            <w:vAlign w:val="bottom"/>
-          </w:tcPr>
-          <w:p>
-            <w:pPr>
-              <w:spacing w:after="0"/>
-              <w:jc w:val="center"/>
+            </w:pPr>
+            <w:r>
               <w:rPr>
                 <w:rFonts w:ascii="Calibri" w:hAnsi="Calibri" w:cs="Calibri"/>
+                <w:b/>
                 <w:bCs/>
                 <w:color w:val="000000"/>
               </w:rPr>
-            </w:pPr>
-            <w:r>
+              <w:t>/135</w:t>
+            </w:r>
+          </w:p>
+        </w:tc>
+        <w:tc>
+          <w:tcPr>
+            <w:tcW w:w="0" w:type="auto"/>
+            <w:shd w:val="clear" w:color="auto" w:fill="F2F2F2" w:themeFill="background1" w:themeFillShade="F2"/>
+            <w:vAlign w:val="bottom"/>
+          </w:tcPr>
+          <w:p>
+            <w:pPr>
+              <w:spacing w:after="0"/>
+              <w:jc w:val="center"/>
               <w:rPr>
                 <w:rFonts w:ascii="Calibri" w:hAnsi="Calibri" w:cs="Calibri"/>
+                <w:b/>
                 <w:bCs/>
                 <w:color w:val="000000"/>
               </w:rPr>
-              <w:t>0</w:t>
+            </w:pPr>
+            <w:r>
+              <w:rPr>
+                <w:rFonts w:ascii="Calibri" w:hAnsi="Calibri" w:cs="Calibri"/>
+                <w:b/>
+                <w:bCs/>
+                <w:color w:val="000000"/>
+              </w:rPr>
+              <w:t>/100</w:t>
             </w:r>
           </w:p>
         </w:tc>
@@ -4884,7 +4914,16 @@
               <w:jc w:val="center"/>
             </w:pPr>
             <w:r>
-              <w:t>Win/loss display clear</w:t>
+              <w:t>Win/loss display</w:t>
+            </w:r>
+            <w:r>
+              <w:t>ed</w:t>
+            </w:r>
+            <w:r>
+              <w:t xml:space="preserve"> clear</w:t>
+            </w:r>
+            <w:r>
+              <w:t>ly</w:t>
             </w:r>
           </w:p>
         </w:tc>
@@ -6008,7 +6047,7 @@
 </file>
 
 <file path=word/endnotes.xml><?xml version="1.0" encoding="utf-8"?>
-<w:endnotes xmlns:wpc="http://schemas.microsoft.com/office/word/2010/wordprocessingCanvas" xmlns:cx="http://schemas.microsoft.com/office/drawing/2014/chartex" xmlns:cx1="http://schemas.microsoft.com/office/drawing/2015/9/8/chartex" xmlns:mc="http://schemas.openxmlformats.org/markup-compatibility/2006" xmlns:o="urn:schemas-microsoft-com:office:office" xmlns:r="http://schemas.openxmlformats.org/officeDocument/2006/relationships" xmlns:m="http://schemas.openxmlformats.org/officeDocument/2006/math" xmlns:v="urn:schemas-microsoft-com:vml" xmlns:wp14="http://schemas.microsoft.com/office/word/2010/wordprocessingDrawing" xmlns:wp="http://schemas.openxmlformats.org/drawingml/2006/wordprocessingDrawing" xmlns:w10="urn:schemas-microsoft-com:office:word" xmlns:w="http://schemas.openxmlformats.org/wordprocessingml/2006/main" xmlns:w14="http://schemas.microsoft.com/office/word/2010/wordml" xmlns:w15="http://schemas.microsoft.com/office/word/2012/wordml" xmlns:w16se="http://schemas.microsoft.com/office/word/2015/wordml/symex" xmlns:wpg="http://schemas.microsoft.com/office/word/2010/wordprocessingGroup" xmlns:wpi="http://schemas.microsoft.com/office/word/2010/wordprocessingInk" xmlns:wne="http://schemas.microsoft.com/office/word/2006/wordml" xmlns:wps="http://schemas.microsoft.com/office/word/2010/wordprocessingShape" mc:Ignorable="w14 w15 w16se wp14">
+<w:endnotes xmlns:wpc="http://schemas.microsoft.com/office/word/2010/wordprocessingCanvas" xmlns:mo="http://schemas.microsoft.com/office/mac/office/2008/main" xmlns:mc="http://schemas.openxmlformats.org/markup-compatibility/2006" xmlns:mv="urn:schemas-microsoft-com:mac:vml" xmlns:o="urn:schemas-microsoft-com:office:office" xmlns:r="http://schemas.openxmlformats.org/officeDocument/2006/relationships" xmlns:m="http://schemas.openxmlformats.org/officeDocument/2006/math" xmlns:v="urn:schemas-microsoft-com:vml" xmlns:wp14="http://schemas.microsoft.com/office/word/2010/wordprocessingDrawing" xmlns:wp="http://schemas.openxmlformats.org/drawingml/2006/wordprocessingDrawing" xmlns:w10="urn:schemas-microsoft-com:office:word" xmlns:w="http://schemas.openxmlformats.org/wordprocessingml/2006/main" xmlns:w14="http://schemas.microsoft.com/office/word/2010/wordml" xmlns:w15="http://schemas.microsoft.com/office/word/2012/wordml" xmlns:wpg="http://schemas.microsoft.com/office/word/2010/wordprocessingGroup" xmlns:wpi="http://schemas.microsoft.com/office/word/2010/wordprocessingInk" xmlns:wne="http://schemas.microsoft.com/office/word/2006/wordml" xmlns:wps="http://schemas.microsoft.com/office/word/2010/wordprocessingShape" mc:Ignorable="w14 w15 wp14">
   <w:endnote w:type="separator" w:id="-1">
     <w:p>
       <w:pPr>
@@ -6033,7 +6072,7 @@
 </file>
 
 <file path=word/footnotes.xml><?xml version="1.0" encoding="utf-8"?>
-<w:footnotes xmlns:wpc="http://schemas.microsoft.com/office/word/2010/wordprocessingCanvas" xmlns:cx="http://schemas.microsoft.com/office/drawing/2014/chartex" xmlns:cx1="http://schemas.microsoft.com/office/drawing/2015/9/8/chartex" xmlns:mc="http://schemas.openxmlformats.org/markup-compatibility/2006" xmlns:o="urn:schemas-microsoft-com:office:office" xmlns:r="http://schemas.openxmlformats.org/officeDocument/2006/relationships" xmlns:m="http://schemas.openxmlformats.org/officeDocument/2006/math" xmlns:v="urn:schemas-microsoft-com:vml" xmlns:wp14="http://schemas.microsoft.com/office/word/2010/wordprocessingDrawing" xmlns:wp="http://schemas.openxmlformats.org/drawingml/2006/wordprocessingDrawing" xmlns:w10="urn:schemas-microsoft-com:office:word" xmlns:w="http://schemas.openxmlformats.org/wordprocessingml/2006/main" xmlns:w14="http://schemas.microsoft.com/office/word/2010/wordml" xmlns:w15="http://schemas.microsoft.com/office/word/2012/wordml" xmlns:w16se="http://schemas.microsoft.com/office/word/2015/wordml/symex" xmlns:wpg="http://schemas.microsoft.com/office/word/2010/wordprocessingGroup" xmlns:wpi="http://schemas.microsoft.com/office/word/2010/wordprocessingInk" xmlns:wne="http://schemas.microsoft.com/office/word/2006/wordml" xmlns:wps="http://schemas.microsoft.com/office/word/2010/wordprocessingShape" mc:Ignorable="w14 w15 w16se wp14">
+<w:footnotes xmlns:wpc="http://schemas.microsoft.com/office/word/2010/wordprocessingCanvas" xmlns:mo="http://schemas.microsoft.com/office/mac/office/2008/main" xmlns:mc="http://schemas.openxmlformats.org/markup-compatibility/2006" xmlns:mv="urn:schemas-microsoft-com:mac:vml" xmlns:o="urn:schemas-microsoft-com:office:office" xmlns:r="http://schemas.openxmlformats.org/officeDocument/2006/relationships" xmlns:m="http://schemas.openxmlformats.org/officeDocument/2006/math" xmlns:v="urn:schemas-microsoft-com:vml" xmlns:wp14="http://schemas.microsoft.com/office/word/2010/wordprocessingDrawing" xmlns:wp="http://schemas.openxmlformats.org/drawingml/2006/wordprocessingDrawing" xmlns:w10="urn:schemas-microsoft-com:office:word" xmlns:w="http://schemas.openxmlformats.org/wordprocessingml/2006/main" xmlns:w14="http://schemas.microsoft.com/office/word/2010/wordml" xmlns:w15="http://schemas.microsoft.com/office/word/2012/wordml" xmlns:wpg="http://schemas.microsoft.com/office/word/2010/wordprocessingGroup" xmlns:wpi="http://schemas.microsoft.com/office/word/2010/wordprocessingInk" xmlns:wne="http://schemas.microsoft.com/office/word/2006/wordml" xmlns:wps="http://schemas.microsoft.com/office/word/2010/wordprocessingShape" mc:Ignorable="w14 w15 wp14">
   <w:footnote w:type="separator" w:id="-1">
     <w:p>
       <w:pPr>
@@ -6058,7 +6097,7 @@
 </file>
 
 <file path=word/header1.xml><?xml version="1.0" encoding="utf-8"?>
-<w:hdr xmlns:wpc="http://schemas.microsoft.com/office/word/2010/wordprocessingCanvas" xmlns:cx="http://schemas.microsoft.com/office/drawing/2014/chartex" xmlns:cx1="http://schemas.microsoft.com/office/drawing/2015/9/8/chartex" xmlns:mc="http://schemas.openxmlformats.org/markup-compatibility/2006" xmlns:o="urn:schemas-microsoft-com:office:office" xmlns:r="http://schemas.openxmlformats.org/officeDocument/2006/relationships" xmlns:m="http://schemas.openxmlformats.org/officeDocument/2006/math" xmlns:v="urn:schemas-microsoft-com:vml" xmlns:wp14="http://schemas.microsoft.com/office/word/2010/wordprocessingDrawing" xmlns:wp="http://schemas.openxmlformats.org/drawingml/2006/wordprocessingDrawing" xmlns:w10="urn:schemas-microsoft-com:office:word" xmlns:w="http://schemas.openxmlformats.org/wordprocessingml/2006/main" xmlns:w14="http://schemas.microsoft.com/office/word/2010/wordml" xmlns:w15="http://schemas.microsoft.com/office/word/2012/wordml" xmlns:w16se="http://schemas.microsoft.com/office/word/2015/wordml/symex" xmlns:wpg="http://schemas.microsoft.com/office/word/2010/wordprocessingGroup" xmlns:wpi="http://schemas.microsoft.com/office/word/2010/wordprocessingInk" xmlns:wne="http://schemas.microsoft.com/office/word/2006/wordml" xmlns:wps="http://schemas.microsoft.com/office/word/2010/wordprocessingShape" mc:Ignorable="w14 w15 w16se wp14">
+<w:hdr xmlns:wpc="http://schemas.microsoft.com/office/word/2010/wordprocessingCanvas" xmlns:mo="http://schemas.microsoft.com/office/mac/office/2008/main" xmlns:mc="http://schemas.openxmlformats.org/markup-compatibility/2006" xmlns:mv="urn:schemas-microsoft-com:mac:vml" xmlns:o="urn:schemas-microsoft-com:office:office" xmlns:r="http://schemas.openxmlformats.org/officeDocument/2006/relationships" xmlns:m="http://schemas.openxmlformats.org/officeDocument/2006/math" xmlns:v="urn:schemas-microsoft-com:vml" xmlns:wp14="http://schemas.microsoft.com/office/word/2010/wordprocessingDrawing" xmlns:wp="http://schemas.openxmlformats.org/drawingml/2006/wordprocessingDrawing" xmlns:w10="urn:schemas-microsoft-com:office:word" xmlns:w="http://schemas.openxmlformats.org/wordprocessingml/2006/main" xmlns:w14="http://schemas.microsoft.com/office/word/2010/wordml" xmlns:w15="http://schemas.microsoft.com/office/word/2012/wordml" xmlns:wpg="http://schemas.microsoft.com/office/word/2010/wordprocessingGroup" xmlns:wpi="http://schemas.microsoft.com/office/word/2010/wordprocessingInk" xmlns:wne="http://schemas.microsoft.com/office/word/2006/wordml" xmlns:wps="http://schemas.microsoft.com/office/word/2010/wordprocessingShape" mc:Ignorable="w14 w15 wp14">
   <w:p>
     <w:pPr>
       <w:pStyle w:val="Header"/>
@@ -6082,7 +6121,7 @@
 </file>
 
 <file path=word/header2.xml><?xml version="1.0" encoding="utf-8"?>
-<w:hdr xmlns:wpc="http://schemas.microsoft.com/office/word/2010/wordprocessingCanvas" xmlns:cx="http://schemas.microsoft.com/office/drawing/2014/chartex" xmlns:cx1="http://schemas.microsoft.com/office/drawing/2015/9/8/chartex" xmlns:mc="http://schemas.openxmlformats.org/markup-compatibility/2006" xmlns:o="urn:schemas-microsoft-com:office:office" xmlns:r="http://schemas.openxmlformats.org/officeDocument/2006/relationships" xmlns:m="http://schemas.openxmlformats.org/officeDocument/2006/math" xmlns:v="urn:schemas-microsoft-com:vml" xmlns:wp14="http://schemas.microsoft.com/office/word/2010/wordprocessingDrawing" xmlns:wp="http://schemas.openxmlformats.org/drawingml/2006/wordprocessingDrawing" xmlns:w10="urn:schemas-microsoft-com:office:word" xmlns:w="http://schemas.openxmlformats.org/wordprocessingml/2006/main" xmlns:w14="http://schemas.microsoft.com/office/word/2010/wordml" xmlns:w15="http://schemas.microsoft.com/office/word/2012/wordml" xmlns:w16se="http://schemas.microsoft.com/office/word/2015/wordml/symex" xmlns:wpg="http://schemas.microsoft.com/office/word/2010/wordprocessingGroup" xmlns:wpi="http://schemas.microsoft.com/office/word/2010/wordprocessingInk" xmlns:wne="http://schemas.microsoft.com/office/word/2006/wordml" xmlns:wps="http://schemas.microsoft.com/office/word/2010/wordprocessingShape" mc:Ignorable="w14 w15 w16se wp14">
+<w:hdr xmlns:wpc="http://schemas.microsoft.com/office/word/2010/wordprocessingCanvas" xmlns:mo="http://schemas.microsoft.com/office/mac/office/2008/main" xmlns:mc="http://schemas.openxmlformats.org/markup-compatibility/2006" xmlns:mv="urn:schemas-microsoft-com:mac:vml" xmlns:o="urn:schemas-microsoft-com:office:office" xmlns:r="http://schemas.openxmlformats.org/officeDocument/2006/relationships" xmlns:m="http://schemas.openxmlformats.org/officeDocument/2006/math" xmlns:v="urn:schemas-microsoft-com:vml" xmlns:wp14="http://schemas.microsoft.com/office/word/2010/wordprocessingDrawing" xmlns:wp="http://schemas.openxmlformats.org/drawingml/2006/wordprocessingDrawing" xmlns:w10="urn:schemas-microsoft-com:office:word" xmlns:w="http://schemas.openxmlformats.org/wordprocessingml/2006/main" xmlns:w14="http://schemas.microsoft.com/office/word/2010/wordml" xmlns:w15="http://schemas.microsoft.com/office/word/2012/wordml" xmlns:wpg="http://schemas.microsoft.com/office/word/2010/wordprocessingGroup" xmlns:wpi="http://schemas.microsoft.com/office/word/2010/wordprocessingInk" xmlns:wne="http://schemas.microsoft.com/office/word/2006/wordml" xmlns:wps="http://schemas.microsoft.com/office/word/2010/wordprocessingShape" mc:Ignorable="w14 w15 wp14">
   <w:p>
     <w:pPr>
       <w:pStyle w:val="Header"/>
@@ -6115,8 +6154,8 @@
 </file>
 
 <file path=word/numbering.xml><?xml version="1.0" encoding="utf-8"?>
-<w:numbering xmlns:wpc="http://schemas.microsoft.com/office/word/2010/wordprocessingCanvas" xmlns:cx="http://schemas.microsoft.com/office/drawing/2014/chartex" xmlns:cx1="http://schemas.microsoft.com/office/drawing/2015/9/8/chartex" xmlns:mc="http://schemas.openxmlformats.org/markup-compatibility/2006" xmlns:o="urn:schemas-microsoft-com:office:office" xmlns:r="http://schemas.openxmlformats.org/officeDocument/2006/relationships" xmlns:m="http://schemas.openxmlformats.org/officeDocument/2006/math" xmlns:v="urn:schemas-microsoft-com:vml" xmlns:wp14="http://schemas.microsoft.com/office/word/2010/wordprocessingDrawing" xmlns:wp="http://schemas.openxmlformats.org/drawingml/2006/wordprocessingDrawing" xmlns:w10="urn:schemas-microsoft-com:office:word" xmlns:w="http://schemas.openxmlformats.org/wordprocessingml/2006/main" xmlns:w14="http://schemas.microsoft.com/office/word/2010/wordml" xmlns:w15="http://schemas.microsoft.com/office/word/2012/wordml" xmlns:w16se="http://schemas.microsoft.com/office/word/2015/wordml/symex" xmlns:wpg="http://schemas.microsoft.com/office/word/2010/wordprocessingGroup" xmlns:wpi="http://schemas.microsoft.com/office/word/2010/wordprocessingInk" xmlns:wne="http://schemas.microsoft.com/office/word/2006/wordml" xmlns:wps="http://schemas.microsoft.com/office/word/2010/wordprocessingShape" mc:Ignorable="w14 w15 w16se wp14">
-  <w:abstractNum w:abstractNumId="0" w15:restartNumberingAfterBreak="0">
+<w:numbering xmlns:wpc="http://schemas.microsoft.com/office/word/2010/wordprocessingCanvas" xmlns:mo="http://schemas.microsoft.com/office/mac/office/2008/main" xmlns:mc="http://schemas.openxmlformats.org/markup-compatibility/2006" xmlns:mv="urn:schemas-microsoft-com:mac:vml" xmlns:o="urn:schemas-microsoft-com:office:office" xmlns:r="http://schemas.openxmlformats.org/officeDocument/2006/relationships" xmlns:m="http://schemas.openxmlformats.org/officeDocument/2006/math" xmlns:v="urn:schemas-microsoft-com:vml" xmlns:wp14="http://schemas.microsoft.com/office/word/2010/wordprocessingDrawing" xmlns:wp="http://schemas.openxmlformats.org/drawingml/2006/wordprocessingDrawing" xmlns:w10="urn:schemas-microsoft-com:office:word" xmlns:w="http://schemas.openxmlformats.org/wordprocessingml/2006/main" xmlns:w14="http://schemas.microsoft.com/office/word/2010/wordml" xmlns:w15="http://schemas.microsoft.com/office/word/2012/wordml" xmlns:wpg="http://schemas.microsoft.com/office/word/2010/wordprocessingGroup" xmlns:wpi="http://schemas.microsoft.com/office/word/2010/wordprocessingInk" xmlns:wne="http://schemas.microsoft.com/office/word/2006/wordml" xmlns:wps="http://schemas.microsoft.com/office/word/2010/wordprocessingShape" mc:Ignorable="w14 w15 wp14">
+  <w:abstractNum w:abstractNumId="0">
     <w:nsid w:val="31983EB6"/>
     <w:multiLevelType w:val="hybridMultilevel"/>
     <w:tmpl w:val="372CF0F8"/>
@@ -6202,7 +6241,7 @@
       </w:pPr>
     </w:lvl>
   </w:abstractNum>
-  <w:abstractNum w:abstractNumId="1" w15:restartNumberingAfterBreak="0">
+  <w:abstractNum w:abstractNumId="1">
     <w:nsid w:val="3AE17DAE"/>
     <w:multiLevelType w:val="hybridMultilevel"/>
     <w:tmpl w:val="8416C72C"/>
@@ -6288,7 +6327,7 @@
       </w:pPr>
     </w:lvl>
   </w:abstractNum>
-  <w:abstractNum w:abstractNumId="2" w15:restartNumberingAfterBreak="0">
+  <w:abstractNum w:abstractNumId="2">
     <w:nsid w:val="4BAA08EA"/>
     <w:multiLevelType w:val="hybridMultilevel"/>
     <w:tmpl w:val="556EF960"/>
@@ -6374,7 +6413,7 @@
       </w:pPr>
     </w:lvl>
   </w:abstractNum>
-  <w:abstractNum w:abstractNumId="3" w15:restartNumberingAfterBreak="0">
+  <w:abstractNum w:abstractNumId="3">
     <w:nsid w:val="5F66167F"/>
     <w:multiLevelType w:val="hybridMultilevel"/>
     <w:tmpl w:val="6D4A28E6"/>
@@ -6460,7 +6499,7 @@
       </w:pPr>
     </w:lvl>
   </w:abstractNum>
-  <w:abstractNum w:abstractNumId="4" w15:restartNumberingAfterBreak="0">
+  <w:abstractNum w:abstractNumId="4">
     <w:nsid w:val="6628678D"/>
     <w:multiLevelType w:val="hybridMultilevel"/>
     <w:tmpl w:val="FE523BA8"/>
@@ -6573,7 +6612,7 @@
       </w:rPr>
     </w:lvl>
   </w:abstractNum>
-  <w:abstractNum w:abstractNumId="5" w15:restartNumberingAfterBreak="0">
+  <w:abstractNum w:abstractNumId="5">
     <w:nsid w:val="709F643A"/>
     <w:multiLevelType w:val="hybridMultilevel"/>
     <w:tmpl w:val="B8B464D0"/>
@@ -6708,7 +6747,7 @@
 </file>
 
 <file path=word/styles.xml><?xml version="1.0" encoding="utf-8"?>
-<w:styles xmlns:mc="http://schemas.openxmlformats.org/markup-compatibility/2006" xmlns:r="http://schemas.openxmlformats.org/officeDocument/2006/relationships" xmlns:w="http://schemas.openxmlformats.org/wordprocessingml/2006/main" xmlns:w14="http://schemas.microsoft.com/office/word/2010/wordml" xmlns:w15="http://schemas.microsoft.com/office/word/2012/wordml" xmlns:w16se="http://schemas.microsoft.com/office/word/2015/wordml/symex" mc:Ignorable="w14 w15 w16se">
+<w:styles xmlns:mc="http://schemas.openxmlformats.org/markup-compatibility/2006" xmlns:r="http://schemas.openxmlformats.org/officeDocument/2006/relationships" xmlns:w="http://schemas.openxmlformats.org/wordprocessingml/2006/main" xmlns:w14="http://schemas.microsoft.com/office/word/2010/wordml" xmlns:w15="http://schemas.microsoft.com/office/word/2012/wordml" mc:Ignorable="w14 w15">
   <w:docDefaults>
     <w:rPrDefault>
       <w:rPr>
@@ -6724,7 +6763,7 @@
       </w:pPr>
     </w:pPrDefault>
   </w:docDefaults>
-  <w:latentStyles w:defLockedState="0" w:defUIPriority="99" w:defSemiHidden="0" w:defUnhideWhenUsed="0" w:defQFormat="0" w:count="371">
+  <w:latentStyles w:defLockedState="0" w:defUIPriority="99" w:defSemiHidden="0" w:defUnhideWhenUsed="0" w:defQFormat="0" w:count="382">
     <w:lsdException w:name="Normal" w:uiPriority="0" w:qFormat="1"/>
     <w:lsdException w:name="heading 1" w:uiPriority="9" w:qFormat="1"/>
     <w:lsdException w:name="heading 2" w:semiHidden="1" w:uiPriority="9" w:unhideWhenUsed="1" w:qFormat="1"/>
@@ -7096,6 +7135,8 @@
     <w:lsdException w:name="List Table 5 Dark Accent 6" w:uiPriority="50"/>
     <w:lsdException w:name="List Table 6 Colorful Accent 6" w:uiPriority="51"/>
     <w:lsdException w:name="List Table 7 Colorful Accent 6" w:uiPriority="52"/>
+    <w:lsdException w:name="Mention" w:semiHidden="1" w:unhideWhenUsed="1"/>
+    <w:lsdException w:name="Smart Hyperlink" w:semiHidden="1" w:unhideWhenUsed="1"/>
   </w:latentStyles>
   <w:style w:type="paragraph" w:default="1" w:styleId="Normal">
     <w:name w:val="Normal"/>
@@ -7290,6 +7331,7 @@
       <w:lang w:bidi="ar-SA"/>
     </w:rPr>
     <w:tblPr>
+      <w:tblInd w:w="0" w:type="dxa"/>
       <w:tblBorders>
         <w:top w:val="single" w:sz="4" w:space="0" w:color="auto"/>
         <w:left w:val="single" w:sz="4" w:space="0" w:color="auto"/>
@@ -7298,6 +7340,12 @@
         <w:insideH w:val="single" w:sz="4" w:space="0" w:color="auto"/>
         <w:insideV w:val="single" w:sz="4" w:space="0" w:color="auto"/>
       </w:tblBorders>
+      <w:tblCellMar>
+        <w:top w:w="0" w:type="dxa"/>
+        <w:left w:w="108" w:type="dxa"/>
+        <w:bottom w:w="0" w:type="dxa"/>
+        <w:right w:w="108" w:type="dxa"/>
+      </w:tblCellMar>
     </w:tblPr>
   </w:style>
   <w:style w:type="character" w:styleId="Hyperlink">

</xml_diff>

<commit_message>
Update assignments for Prog 4
</commit_message>
<xml_diff>
--- a/Programming 4/Assignment 1 Roguelike/Assignment 1 - Roguelike.docx
+++ b/Programming 4/Assignment 1 Roguelike/Assignment 1 - Roguelike.docx
@@ -55,16 +55,22 @@
         <w:tab/>
       </w:r>
       <w:r>
-        <w:t>Friday, 25</w:t>
+        <w:t>Friday, 1</w:t>
       </w:r>
       <w:r>
         <w:rPr>
           <w:vertAlign w:val="superscript"/>
         </w:rPr>
-        <w:t>th</w:t>
+        <w:t>st</w:t>
       </w:r>
       <w:r>
-        <w:t xml:space="preserve"> October, 5.00 pm – code freeze</w:t>
+        <w:t xml:space="preserve"> </w:t>
+      </w:r>
+      <w:r>
+        <w:t>November</w:t>
+      </w:r>
+      <w:r>
+        <w:t>, 5.00 pm – code freeze</w:t>
       </w:r>
     </w:p>
     <w:p>
@@ -99,7 +105,10 @@
         <w:tab/>
       </w:r>
       <w:r>
-        <w:t>40% of your final mark</w:t>
+        <w:t>45</w:t>
+      </w:r>
+      <w:r>
+        <w:t>% of your final mark</w:t>
       </w:r>
     </w:p>
     <w:p>
@@ -125,7 +134,10 @@
         <w:tab/>
       </w:r>
       <w:r>
-        <w:t xml:space="preserve">Group of two. Group of three is negotiable. </w:t>
+        <w:t>Group of two</w:t>
+      </w:r>
+      <w:r>
+        <w:t xml:space="preserve">. </w:t>
       </w:r>
     </w:p>
     <w:p>
@@ -1119,6 +1131,101 @@
             </w:pPr>
             <w:r>
               <w:t>Provide an interesting game play experience.</w:t>
+            </w:r>
+          </w:p>
+        </w:tc>
+      </w:tr>
+      <w:tr>
+        <w:tc>
+          <w:tcPr>
+            <w:tcW w:w="440" w:type="dxa"/>
+          </w:tcPr>
+          <w:p>
+            <w:pPr>
+              <w:pStyle w:val="NoSpacing"/>
+              <w:rPr>
+                <w:b/>
+              </w:rPr>
+            </w:pPr>
+          </w:p>
+        </w:tc>
+        <w:tc>
+          <w:tcPr>
+            <w:tcW w:w="8082" w:type="dxa"/>
+          </w:tcPr>
+          <w:p>
+            <w:pPr>
+              <w:pStyle w:val="NoSpacing"/>
+            </w:pPr>
+            <w:r>
+              <w:rPr>
+                <w:b/>
+              </w:rPr>
+              <w:t>Extra Credit</w:t>
+            </w:r>
+            <w:r>
+              <w:rPr>
+                <w:b/>
+              </w:rPr>
+              <w:t>:</w:t>
+            </w:r>
+          </w:p>
+        </w:tc>
+      </w:tr>
+      <w:tr>
+        <w:tc>
+          <w:tcPr>
+            <w:tcW w:w="440" w:type="dxa"/>
+          </w:tcPr>
+          <w:p>
+            <w:pPr>
+              <w:pStyle w:val="NoSpacing"/>
+              <w:rPr>
+                <w:b/>
+              </w:rPr>
+            </w:pPr>
+          </w:p>
+        </w:tc>
+        <w:tc>
+          <w:tcPr>
+            <w:tcW w:w="8082" w:type="dxa"/>
+          </w:tcPr>
+          <w:p>
+            <w:pPr>
+              <w:spacing w:after="0" w:line="216" w:lineRule="auto"/>
+            </w:pPr>
+            <w:r>
+              <w:t>Up to 5% extra credit (each; for a possible total of 10% EC) will be given for the implementation of the following optional features:</w:t>
+            </w:r>
+          </w:p>
+          <w:p>
+            <w:pPr>
+              <w:pStyle w:val="NoSpacing"/>
+              <w:numPr>
+                <w:ilvl w:val="0"/>
+                <w:numId w:val="3"/>
+              </w:numPr>
+            </w:pPr>
+            <w:r>
+              <w:t>Range weapons or other projectiles. Correct collision detection is required for full-credit. That is, spells, lasers, etc. should not pass through walls.</w:t>
+            </w:r>
+          </w:p>
+          <w:p>
+            <w:pPr>
+              <w:pStyle w:val="NoSpacing"/>
+              <w:numPr>
+                <w:ilvl w:val="0"/>
+                <w:numId w:val="3"/>
+              </w:numPr>
+            </w:pPr>
+            <w:r>
+              <w:t>Scrolling v</w:t>
+            </w:r>
+            <w:r>
+              <w:t>iewport</w:t>
+            </w:r>
+            <w:r>
+              <w:t xml:space="preserve">. </w:t>
             </w:r>
           </w:p>
         </w:tc>
@@ -2043,6 +2150,95 @@
         <w:tc>
           <w:tcPr>
             <w:tcW w:w="0" w:type="auto"/>
+            <w:vAlign w:val="bottom"/>
+          </w:tcPr>
+          <w:p>
+            <w:pPr>
+              <w:spacing w:after="0"/>
+              <w:contextualSpacing/>
+              <w:jc w:val="center"/>
+            </w:pPr>
+            <w:r>
+              <w:t>Extra Credit</w:t>
+            </w:r>
+          </w:p>
+        </w:tc>
+        <w:tc>
+          <w:tcPr>
+            <w:tcW w:w="0" w:type="auto"/>
+            <w:vAlign w:val="bottom"/>
+          </w:tcPr>
+          <w:p>
+            <w:pPr>
+              <w:spacing w:after="0"/>
+              <w:contextualSpacing/>
+              <w:jc w:val="center"/>
+            </w:pPr>
+            <w:r>
+              <w:t>10%</w:t>
+            </w:r>
+          </w:p>
+        </w:tc>
+        <w:tc>
+          <w:tcPr>
+            <w:tcW w:w="0" w:type="auto"/>
+            <w:vAlign w:val="bottom"/>
+          </w:tcPr>
+          <w:p>
+            <w:pPr>
+              <w:spacing w:after="0"/>
+              <w:jc w:val="center"/>
+              <w:rPr>
+                <w:rFonts w:ascii="Calibri" w:hAnsi="Calibri" w:cs="Calibri"/>
+                <w:bCs/>
+                <w:color w:val="000000"/>
+              </w:rPr>
+            </w:pPr>
+            <w:r>
+              <w:rPr>
+                <w:rFonts w:ascii="Calibri" w:hAnsi="Calibri" w:cs="Calibri"/>
+                <w:bCs/>
+                <w:color w:val="000000"/>
+              </w:rPr>
+              <w:t>/10</w:t>
+            </w:r>
+          </w:p>
+        </w:tc>
+        <w:tc>
+          <w:tcPr>
+            <w:tcW w:w="0" w:type="auto"/>
+            <w:vAlign w:val="bottom"/>
+          </w:tcPr>
+          <w:p>
+            <w:pPr>
+              <w:spacing w:after="0"/>
+              <w:jc w:val="center"/>
+              <w:rPr>
+                <w:rFonts w:ascii="Calibri" w:hAnsi="Calibri" w:cs="Calibri"/>
+                <w:bCs/>
+                <w:color w:val="000000"/>
+              </w:rPr>
+            </w:pPr>
+            <w:r>
+              <w:rPr>
+                <w:rFonts w:ascii="Calibri" w:hAnsi="Calibri" w:cs="Calibri"/>
+                <w:bCs/>
+                <w:color w:val="000000"/>
+              </w:rPr>
+              <w:t>0</w:t>
+            </w:r>
+            <w:bookmarkStart w:id="0" w:name="_GoBack"/>
+            <w:bookmarkEnd w:id="0"/>
+          </w:p>
+        </w:tc>
+      </w:tr>
+      <w:tr>
+        <w:trPr>
+          <w:trHeight w:val="20"/>
+        </w:trPr>
+        <w:tc>
+          <w:tcPr>
+            <w:tcW w:w="0" w:type="auto"/>
             <w:shd w:val="clear" w:color="auto" w:fill="F2F2F2" w:themeFill="background1" w:themeFillShade="F2"/>
             <w:vAlign w:val="bottom"/>
           </w:tcPr>
@@ -2665,6 +2861,7 @@
               <w:jc w:val="center"/>
             </w:pPr>
             <w:r>
+              <w:lastRenderedPageBreak/>
               <w:t>Explains logic, doesn’t “translate” the code</w:t>
             </w:r>
           </w:p>
@@ -2730,7 +2927,6 @@
               <w:rPr>
                 <w:b/>
               </w:rPr>
-              <w:lastRenderedPageBreak/>
               <w:t>Code Elegance</w:t>
             </w:r>
           </w:p>
@@ -2865,15 +3061,7 @@
               <w:jc w:val="center"/>
             </w:pPr>
             <w:r>
-              <w:t xml:space="preserve">Correct use of intermediate variables (no function calls as </w:t>
-            </w:r>
-            <w:proofErr w:type="spellStart"/>
-            <w:r>
-              <w:t>args</w:t>
-            </w:r>
-            <w:proofErr w:type="spellEnd"/>
-            <w:r>
-              <w:t>)</w:t>
+              <w:t>Correct use of intermediate variables (no function calls as args)</w:t>
             </w:r>
           </w:p>
         </w:tc>
@@ -4212,6 +4400,7 @@
               <w:jc w:val="center"/>
             </w:pPr>
             <w:r>
+              <w:lastRenderedPageBreak/>
               <w:t>Two distinct enemy varieties</w:t>
             </w:r>
           </w:p>
@@ -4270,7 +4459,6 @@
               <w:jc w:val="center"/>
             </w:pPr>
             <w:r>
-              <w:lastRenderedPageBreak/>
               <w:t>Enemies animated</w:t>
             </w:r>
           </w:p>
@@ -4844,8 +5032,6 @@
             </w:pPr>
           </w:p>
         </w:tc>
-        <w:bookmarkStart w:id="0" w:name="_GoBack"/>
-        <w:bookmarkEnd w:id="0"/>
       </w:tr>
       <w:tr>
         <w:trPr>

</xml_diff>

<commit_message>
Update Assignment 1 - planning document
</commit_message>
<xml_diff>
--- a/Programming 4/Assignment 1 Roguelike/Assignment 1 - Roguelike.docx
+++ b/Programming 4/Assignment 1 Roguelike/Assignment 1 - Roguelike.docx
@@ -2227,8 +2227,6 @@
               </w:rPr>
               <w:t>0</w:t>
             </w:r>
-            <w:bookmarkStart w:id="0" w:name="_GoBack"/>
-            <w:bookmarkEnd w:id="0"/>
           </w:p>
         </w:tc>
       </w:tr>
@@ -3061,7 +3059,15 @@
               <w:jc w:val="center"/>
             </w:pPr>
             <w:r>
-              <w:t>Correct use of intermediate variables (no function calls as args)</w:t>
+              <w:t xml:space="preserve">Correct use of intermediate variables (no function calls as </w:t>
+            </w:r>
+            <w:proofErr w:type="spellStart"/>
+            <w:r>
+              <w:t>args</w:t>
+            </w:r>
+            <w:proofErr w:type="spellEnd"/>
+            <w:r>
+              <w:t>)</w:t>
             </w:r>
           </w:p>
         </w:tc>
@@ -5377,9 +5383,60 @@
     <w:p>
       <w:pPr>
         <w:pStyle w:val="NoSpacing"/>
-      </w:pPr>
-      <w:r>
-        <w:t>Fill in the following questions in detail before you begin to code your game. Please use a digital copy of the document, not a hard copy. For each question, justify your answer. If during implementation you make any changes to your originally articulated plan, amend the document, specifying the changes, and explaining your rationale.</w:t>
+        <w:rPr>
+          <w:b/>
+        </w:rPr>
+      </w:pPr>
+      <w:r>
+        <w:rPr>
+          <w:b/>
+        </w:rPr>
+        <w:t>Due Date:</w:t>
+      </w:r>
+      <w:r>
+        <w:rPr>
+          <w:b/>
+        </w:rPr>
+        <w:tab/>
+      </w:r>
+      <w:r>
+        <w:rPr>
+          <w:b/>
+        </w:rPr>
+        <w:tab/>
+      </w:r>
+      <w:r>
+        <w:t>Wednesday, 16</w:t>
+      </w:r>
+      <w:r>
+        <w:rPr>
+          <w:vertAlign w:val="superscript"/>
+        </w:rPr>
+        <w:t>th</w:t>
+      </w:r>
+      <w:r>
+        <w:t xml:space="preserve"> </w:t>
+      </w:r>
+      <w:r>
+        <w:t>October, 5.00 pm</w:t>
+      </w:r>
+    </w:p>
+    <w:p>
+      <w:pPr>
+        <w:pStyle w:val="NoSpacing"/>
+      </w:pPr>
+    </w:p>
+    <w:p>
+      <w:pPr>
+        <w:pStyle w:val="NoSpacing"/>
+      </w:pPr>
+      <w:r>
+        <w:t>Fill in the following questions in detail before you begin to code yo</w:t>
+      </w:r>
+      <w:bookmarkStart w:id="0" w:name="_GoBack"/>
+      <w:bookmarkEnd w:id="0"/>
+      <w:r>
+        <w:t>ur game. Please use a digital copy of the document, not a hard copy. For each question, justify your answer. If during implementation you make any changes to your originally articulated plan, amend the document, specifying the changes, and explaining your rationale.</w:t>
       </w:r>
     </w:p>
     <w:p>

</xml_diff>